<commit_message>
mise au propre fait, à vérifier
</commit_message>
<xml_diff>
--- a/TP1/CR_reseau_TP1.docx
+++ b/TP1/CR_reseau_TP1.docx
@@ -8,16 +8,24 @@
           <w:lang w:val="en-US"/>
         </w:rPr>
       </w:pPr>
+      <w:proofErr w:type="spellStart"/>
       <w:r>
         <w:rPr>
           <w:lang w:val="en-US"/>
         </w:rPr>
-        <w:t>Cheick CISSOKO</w:t>
-      </w:r>
+        <w:t>Cheick</w:t>
+      </w:r>
+      <w:proofErr w:type="spellEnd"/>
       <w:r>
         <w:rPr>
           <w:lang w:val="en-US"/>
         </w:rPr>
+        <w:t xml:space="preserve"> CISSOKO</w:t>
+      </w:r>
+      <w:r>
+        <w:rPr>
+          <w:lang w:val="en-US"/>
+        </w:rPr>
         <w:tab/>
       </w:r>
       <w:r>
@@ -93,16 +101,29 @@
           <w:lang w:val="en-US"/>
         </w:rPr>
       </w:pPr>
+      <w:proofErr w:type="spellStart"/>
       <w:r>
         <w:rPr>
           <w:lang w:val="en-US"/>
         </w:rPr>
-        <w:t>Gaëtan LAGIER</w:t>
-      </w:r>
-    </w:p>
-    <w:p>
-      <w:r>
-        <w:t>Eric THIERRY</w:t>
+        <w:t>Gaëtan</w:t>
+      </w:r>
+      <w:proofErr w:type="spellEnd"/>
+      <w:r>
+        <w:rPr>
+          <w:lang w:val="en-US"/>
+        </w:rPr>
+        <w:t xml:space="preserve"> LAGIER</w:t>
+      </w:r>
+    </w:p>
+    <w:p>
+      <w:proofErr w:type="spellStart"/>
+      <w:r>
+        <w:t>Eric</w:t>
+      </w:r>
+      <w:proofErr w:type="spellEnd"/>
+      <w:r>
+        <w:t xml:space="preserve"> THIERRY</w:t>
       </w:r>
     </w:p>
     <w:p/>
@@ -211,19 +232,32 @@
         </w:rPr>
         <w:t xml:space="preserve">2) </w:t>
       </w:r>
+      <w:proofErr w:type="spellStart"/>
       <w:r>
         <w:rPr>
           <w:u w:val="single"/>
         </w:rPr>
-        <w:t>NetMask et adresse broadcast :</w:t>
-      </w:r>
-    </w:p>
-    <w:p>
-      <w:pPr>
-        <w:jc w:val="both"/>
-      </w:pPr>
-      <w:r>
-        <w:t>Netmask : FFFFFF00 (255.255.255.0), c’est le masque de résea</w:t>
+        <w:t>NetMask</w:t>
+      </w:r>
+      <w:proofErr w:type="spellEnd"/>
+      <w:r>
+        <w:rPr>
+          <w:u w:val="single"/>
+        </w:rPr>
+        <w:t xml:space="preserve"> et adresse broadcast :</w:t>
+      </w:r>
+    </w:p>
+    <w:p>
+      <w:pPr>
+        <w:jc w:val="both"/>
+      </w:pPr>
+      <w:proofErr w:type="spellStart"/>
+      <w:r>
+        <w:t>Netmask</w:t>
+      </w:r>
+      <w:proofErr w:type="spellEnd"/>
+      <w:r>
+        <w:t xml:space="preserve"> : FFFFFF00 (255.255.255.0), c’est le masque de résea</w:t>
       </w:r>
       <w:r>
         <w:t>u pour des adresses IP de classe C. Ce qui est équivalent à 192.168.0.X/24. Sur un réseau comme nous avons défini, l’adresse broadcast correspond à la dernière adresse possible sur ce réseau soit 192.168.0.255</w:t>
@@ -232,6 +266,55 @@
     <w:p>
       <w:pPr>
         <w:jc w:val="both"/>
+      </w:pPr>
+      <w:r>
+        <w:t>Pour simplifier l’identification des machines dur réseau, nous avons modifié le fichier hosts pour associer des noms aux adresses IP des machines.</w:t>
+      </w:r>
+    </w:p>
+    <w:p>
+      <w:pPr>
+        <w:contextualSpacing/>
+        <w:jc w:val="both"/>
+      </w:pPr>
+      <w:r>
+        <w:t>192.168.0.1 = pc1</w:t>
+      </w:r>
+    </w:p>
+    <w:p>
+      <w:pPr>
+        <w:contextualSpacing/>
+        <w:jc w:val="both"/>
+      </w:pPr>
+      <w:r>
+        <w:t>192.168.0.2 = pc2</w:t>
+      </w:r>
+    </w:p>
+    <w:p>
+      <w:pPr>
+        <w:contextualSpacing/>
+        <w:jc w:val="both"/>
+      </w:pPr>
+      <w:r>
+        <w:t>192.168.0.3</w:t>
+      </w:r>
+      <w:r>
+        <w:t xml:space="preserve"> = pc</w:t>
+      </w:r>
+      <w:r>
+        <w:t>3</w:t>
+      </w:r>
+    </w:p>
+    <w:p>
+      <w:pPr>
+        <w:jc w:val="both"/>
+      </w:pPr>
+      <w:r>
+        <w:t>192.168.0.4 = pc4</w:t>
+      </w:r>
+    </w:p>
+    <w:p>
+      <w:pPr>
+        <w:jc w:val="both"/>
         <w:rPr>
           <w:u w:val="single"/>
         </w:rPr>
@@ -254,7 +337,15 @@
         <w:jc w:val="both"/>
       </w:pPr>
       <w:r>
-        <w:t>Machines utilisées pour la commande ping :</w:t>
+        <w:t xml:space="preserve">Machines utilisées pour la commande </w:t>
+      </w:r>
+      <w:proofErr w:type="spellStart"/>
+      <w:r>
+        <w:t>ping</w:t>
+      </w:r>
+      <w:proofErr w:type="spellEnd"/>
+      <w:r>
+        <w:t> :</w:t>
       </w:r>
     </w:p>
     <w:p>
@@ -275,14 +366,21 @@
         <w:jc w:val="both"/>
       </w:pPr>
       <w:r>
-        <w:t>Adresse IP : 192.168.0.3 (nom symbolique res3)</w:t>
-      </w:r>
-    </w:p>
-    <w:p>
-      <w:pPr>
-        <w:jc w:val="both"/>
-      </w:pPr>
-      <w:r>
+        <w:t xml:space="preserve">Adresse IP : 192.168.0.3 (nom symbolique </w:t>
+      </w:r>
+      <w:r>
+        <w:t>pc3</w:t>
+      </w:r>
+      <w:r>
+        <w:t>)</w:t>
+      </w:r>
+    </w:p>
+    <w:p>
+      <w:pPr>
+        <w:jc w:val="both"/>
+      </w:pPr>
+      <w:r>
+        <w:lastRenderedPageBreak/>
         <w:t>Machine B :</w:t>
       </w:r>
     </w:p>
@@ -296,23 +394,54 @@
         <w:jc w:val="both"/>
       </w:pPr>
       <w:r>
-        <w:t>Adresse IP : 192.168.0.2 (nom symbolique res2)</w:t>
-      </w:r>
-    </w:p>
-    <w:p>
-      <w:pPr>
-        <w:jc w:val="both"/>
-      </w:pPr>
-      <w:r>
-        <w:t>Commande ping exécutée sur Machine A : ping res2</w:t>
-      </w:r>
-    </w:p>
-    <w:p>
-      <w:pPr>
-        <w:jc w:val="both"/>
-      </w:pPr>
-      <w:r>
-        <w:t xml:space="preserve">Un paquet de type ICMP provenant de la machine A est envoyé sur le réseau en tant que requête. Quand la machine B (res2) </w:t>
+        <w:t xml:space="preserve">Adresse IP : </w:t>
+      </w:r>
+      <w:r>
+        <w:t>192.168.0.2 (nom symbolique pc2</w:t>
+      </w:r>
+      <w:r>
+        <w:t>)</w:t>
+      </w:r>
+    </w:p>
+    <w:p>
+      <w:pPr>
+        <w:jc w:val="both"/>
+      </w:pPr>
+      <w:r>
+        <w:t xml:space="preserve">Commande </w:t>
+      </w:r>
+      <w:proofErr w:type="spellStart"/>
+      <w:r>
+        <w:t>ping</w:t>
+      </w:r>
+      <w:proofErr w:type="spellEnd"/>
+      <w:r>
+        <w:t xml:space="preserve"> exécutée sur Machine A : </w:t>
+      </w:r>
+      <w:proofErr w:type="spellStart"/>
+      <w:r>
+        <w:t>ping</w:t>
+      </w:r>
+      <w:proofErr w:type="spellEnd"/>
+      <w:r>
+        <w:t xml:space="preserve"> </w:t>
+      </w:r>
+      <w:r>
+        <w:t>pc2</w:t>
+      </w:r>
+    </w:p>
+    <w:p>
+      <w:pPr>
+        <w:jc w:val="both"/>
+      </w:pPr>
+      <w:r>
+        <w:t xml:space="preserve">Un paquet de type ICMP provenant de la machine A est envoyé sur le réseau en tant que </w:t>
+      </w:r>
+      <w:r>
+        <w:t>requête. Quand la machine B (pc</w:t>
+      </w:r>
+      <w:r>
+        <w:t xml:space="preserve">2) </w:t>
       </w:r>
       <w:r>
         <w:t>reçoit</w:t>
@@ -329,11 +458,18 @@
         <w:jc w:val="both"/>
       </w:pPr>
       <w:r>
-        <w:lastRenderedPageBreak/>
         <w:t>L</w:t>
       </w:r>
       <w:r>
-        <w:t>a commande ping permet de savoir</w:t>
+        <w:t xml:space="preserve">a commande </w:t>
+      </w:r>
+      <w:proofErr w:type="spellStart"/>
+      <w:r>
+        <w:t>ping</w:t>
+      </w:r>
+      <w:proofErr w:type="spellEnd"/>
+      <w:r>
+        <w:t xml:space="preserve"> permet de savoir</w:t>
       </w:r>
       <w:r>
         <w:t xml:space="preserve"> si les deux machines peuvent communiquer</w:t>
@@ -478,18 +614,66 @@
         <w:jc w:val="both"/>
       </w:pPr>
       <w:r>
-        <w:t>Utilisation des utilitaires netstat et udpmt afin de visualiser les collisions sur le réseau.</w:t>
-      </w:r>
-      <w:r>
-        <w:t xml:space="preserve"> On utilise udpmt pour envoyer des paquets de tailles diverses entre deux machines de notre réseau local. Netstat permet d’observer le réseau, il est lancé sur la machine envoyant les paquets pour pouvoir détecter les collisions. Seule la machine qui envoie les paquets pourra détecter les collisions.</w:t>
-      </w:r>
-    </w:p>
-    <w:p>
-      <w:pPr>
-        <w:jc w:val="both"/>
-      </w:pPr>
-      <w:r>
-        <w:t>Nous observons une moyenne de 800 collisions, avec des intervalles de 10 sec pour netstat et des paquets de 1472 octets envoyé par udpmt.</w:t>
+        <w:t xml:space="preserve">Utilisation des utilitaires </w:t>
+      </w:r>
+      <w:proofErr w:type="spellStart"/>
+      <w:r>
+        <w:t>netstat</w:t>
+      </w:r>
+      <w:proofErr w:type="spellEnd"/>
+      <w:r>
+        <w:t xml:space="preserve"> et </w:t>
+      </w:r>
+      <w:proofErr w:type="spellStart"/>
+      <w:r>
+        <w:t>udpmt</w:t>
+      </w:r>
+      <w:proofErr w:type="spellEnd"/>
+      <w:r>
+        <w:t xml:space="preserve"> afin de visualiser les collisions sur le réseau.</w:t>
+      </w:r>
+      <w:r>
+        <w:t xml:space="preserve"> On utilise </w:t>
+      </w:r>
+      <w:proofErr w:type="spellStart"/>
+      <w:r>
+        <w:t>udpmt</w:t>
+      </w:r>
+      <w:proofErr w:type="spellEnd"/>
+      <w:r>
+        <w:t xml:space="preserve"> pour envoyer des paquets de tailles diverses entre deux machines de notre réseau local. </w:t>
+      </w:r>
+      <w:proofErr w:type="spellStart"/>
+      <w:r>
+        <w:t>Netstat</w:t>
+      </w:r>
+      <w:proofErr w:type="spellEnd"/>
+      <w:r>
+        <w:t xml:space="preserve"> permet d’observer le réseau, il est lancé sur la machine envoyant les paquets pour pouvoir détecter les collisions. Seule la machine qui envoie les paquets pourra détecter les collisions.</w:t>
+      </w:r>
+    </w:p>
+    <w:p>
+      <w:pPr>
+        <w:jc w:val="both"/>
+      </w:pPr>
+      <w:r>
+        <w:t xml:space="preserve">Nous observons une moyenne de 800 collisions, avec des intervalles de 10 sec pour </w:t>
+      </w:r>
+      <w:proofErr w:type="spellStart"/>
+      <w:r>
+        <w:t>netstat</w:t>
+      </w:r>
+      <w:proofErr w:type="spellEnd"/>
+      <w:r>
+        <w:t xml:space="preserve"> et des paquets de 1472 octets envoyé par </w:t>
+      </w:r>
+      <w:proofErr w:type="spellStart"/>
+      <w:r>
+        <w:t>udpmt</w:t>
+      </w:r>
+      <w:proofErr w:type="spellEnd"/>
+      <w:r>
+        <w:t>.</w:t>
       </w:r>
       <w:r>
         <w:t xml:space="preserve"> Il n’y a pas de détection d’erreur. </w:t>
@@ -622,27 +806,13 @@
         <w:jc w:val="both"/>
       </w:pPr>
       <w:r>
+        <w:lastRenderedPageBreak/>
         <w:t>Pour les questions 5) et 6), il n’était pas évident de voir une variation du nombre de collisions en fonction de la taille des paquets. Pour faciliter cette observation, il faudrait un temps de propagation plus grand donc une distance de câble plus longue, 200 m serait une taille intéressante.</w:t>
       </w:r>
     </w:p>
     <w:p>
       <w:pPr>
         <w:jc w:val="both"/>
-      </w:pPr>
-    </w:p>
-    <w:p>
-      <w:pPr>
-        <w:jc w:val="both"/>
-      </w:pPr>
-    </w:p>
-    <w:p>
-      <w:pPr>
-        <w:jc w:val="both"/>
-      </w:pPr>
-    </w:p>
-    <w:p>
-      <w:pPr>
-        <w:jc w:val="both"/>
         <w:rPr>
           <w:u w:val="single"/>
         </w:rPr>
@@ -651,7 +821,6 @@
         <w:rPr>
           <w:u w:val="single"/>
         </w:rPr>
-        <w:lastRenderedPageBreak/>
         <w:t xml:space="preserve">8) Temps de propagation et efficacité : </w:t>
       </w:r>
     </w:p>
@@ -724,13 +893,7 @@
                 <w:rPr>
                   <w:rFonts w:ascii="Cambria Math" w:eastAsiaTheme="minorEastAsia" w:hAnsi="Cambria Math"/>
                 </w:rPr>
-                <m:t xml:space="preserve"> (</m:t>
-              </m:r>
-              <m:r>
-                <w:rPr>
-                  <w:rFonts w:ascii="Cambria Math" w:eastAsiaTheme="minorEastAsia" w:hAnsi="Cambria Math"/>
-                </w:rPr>
-                <m:t xml:space="preserve">vitesse de </m:t>
+                <m:t xml:space="preserve"> (vitesse de </m:t>
               </m:r>
               <m:sSup>
                 <m:sSupPr>
@@ -762,17 +925,14 @@
                 <w:rPr>
                   <w:rFonts w:ascii="Cambria Math" w:eastAsiaTheme="minorEastAsia" w:hAnsi="Cambria Math"/>
                 </w:rPr>
-                <m:t>onde sur le support</m:t>
-              </m:r>
-              <m:r>
-                <w:rPr>
-                  <w:rFonts w:ascii="Cambria Math" w:eastAsiaTheme="minorEastAsia" w:hAnsi="Cambria Math"/>
-                </w:rPr>
-                <m:t>)</m:t>
+                <m:t>onde sur le support)</m:t>
               </m:r>
             </m:den>
           </m:f>
           <m:r>
+            <m:rPr>
+              <m:sty m:val="p"/>
+            </m:rPr>
             <w:rPr>
               <w:rFonts w:ascii="Cambria Math" w:hAnsi="Cambria Math"/>
             </w:rPr>
@@ -823,7 +983,21 @@
         <w:rPr>
           <w:rFonts w:eastAsiaTheme="minorEastAsia"/>
         </w:rPr>
-        <w:t xml:space="preserve"> donc Tprop = 60 ns</w:t>
+        <w:t xml:space="preserve"> donc </w:t>
+      </w:r>
+      <w:proofErr w:type="spellStart"/>
+      <w:r>
+        <w:rPr>
+          <w:rFonts w:eastAsiaTheme="minorEastAsia"/>
+        </w:rPr>
+        <w:t>Tprop</w:t>
+      </w:r>
+      <w:proofErr w:type="spellEnd"/>
+      <w:r>
+        <w:rPr>
+          <w:rFonts w:eastAsiaTheme="minorEastAsia"/>
+        </w:rPr>
+        <w:t xml:space="preserve"> = 60 ns</w:t>
       </w:r>
     </w:p>
     <w:p>
@@ -957,13 +1131,7 @@
                 <w:rPr>
                   <w:rFonts w:ascii="Cambria Math" w:eastAsiaTheme="minorEastAsia" w:hAnsi="Cambria Math"/>
                 </w:rPr>
-                <m:t xml:space="preserve"> </m:t>
-              </m:r>
-              <m:r>
-                <w:rPr>
-                  <w:rFonts w:ascii="Cambria Math" w:eastAsiaTheme="minorEastAsia" w:hAnsi="Cambria Math"/>
-                </w:rPr>
-                <m:t>Témis=</m:t>
+                <m:t xml:space="preserve"> Témis=</m:t>
               </m:r>
               <m:f>
                 <m:fPr>
@@ -1007,8 +1175,16 @@
         <w:rPr>
           <w:rFonts w:eastAsiaTheme="minorEastAsia"/>
         </w:rPr>
-        <w:t>Sur notre réseau nous avons mesuré un débit maximum de 9571 kbits/s</w:t>
-      </w:r>
+        <w:t xml:space="preserve">Sur notre réseau nous avons mesuré un débit maximum de 9571 </w:t>
+      </w:r>
+      <w:proofErr w:type="spellStart"/>
+      <w:r>
+        <w:rPr>
+          <w:rFonts w:eastAsiaTheme="minorEastAsia"/>
+        </w:rPr>
+        <w:t>kbits/s</w:t>
+      </w:r>
+      <w:proofErr w:type="spellEnd"/>
     </w:p>
     <w:p>
       <w:pPr>
@@ -1136,30 +1312,6 @@
           <w:u w:val="single"/>
         </w:rPr>
       </w:pPr>
-    </w:p>
-    <w:p>
-      <w:pPr>
-        <w:jc w:val="both"/>
-        <w:rPr>
-          <w:u w:val="single"/>
-        </w:rPr>
-      </w:pPr>
-    </w:p>
-    <w:p>
-      <w:pPr>
-        <w:jc w:val="both"/>
-        <w:rPr>
-          <w:u w:val="single"/>
-        </w:rPr>
-      </w:pPr>
-    </w:p>
-    <w:p>
-      <w:pPr>
-        <w:jc w:val="both"/>
-        <w:rPr>
-          <w:u w:val="single"/>
-        </w:rPr>
-      </w:pPr>
       <w:r>
         <w:rPr>
           <w:u w:val="single"/>
@@ -1173,18 +1325,7 @@
         <w:jc w:val="both"/>
       </w:pPr>
       <w:r>
-        <w:t>Mesure du débit pour des paquets de tailles diverses</w:t>
-      </w:r>
-      <w:bookmarkStart w:id="0" w:name="_GoBack"/>
-      <w:bookmarkEnd w:id="0"/>
-      <w:r>
-        <w:t xml:space="preserve"> (10, 20, 100, 1000, 1472, 1473, 2800 et </w:t>
-      </w:r>
-      <w:r>
-        <w:t>3000</w:t>
-      </w:r>
-      <w:r>
-        <w:t xml:space="preserve"> octets)</w:t>
+        <w:t>Mesure du débit pour des paquets de tailles diverses (10, 20, 100, 1000, 1472, 1473, 2800 et 3000 octets)</w:t>
       </w:r>
     </w:p>
     <w:p>
@@ -1244,6 +1385,1922 @@
             </a:graphic>
           </wp:inline>
         </w:drawing>
+      </w:r>
+    </w:p>
+    <w:p>
+      <w:pPr>
+        <w:jc w:val="center"/>
+        <w:rPr>
+          <w:lang w:val="en-US"/>
+        </w:rPr>
+      </w:pPr>
+    </w:p>
+    <w:p>
+      <w:pPr>
+        <w:jc w:val="both"/>
+        <w:rPr>
+          <w:u w:val="single"/>
+        </w:rPr>
+      </w:pPr>
+      <w:r>
+        <w:rPr>
+          <w:u w:val="single"/>
+        </w:rPr>
+        <w:t>11) Débits applicatifs théorique :</w:t>
+      </w:r>
+    </w:p>
+    <w:p>
+      <w:pPr>
+        <w:jc w:val="both"/>
+      </w:pPr>
+      <w:r>
+        <w:t>L’équation pour connaitre le débit applicatif est la suivante</w:t>
+      </w:r>
+      <w:r>
+        <w:t> :</w:t>
+      </w:r>
+    </w:p>
+    <w:p>
+      <w:pPr>
+        <w:jc w:val="both"/>
+      </w:pPr>
+      <m:oMathPara>
+        <m:oMath>
+          <m:r>
+            <w:rPr>
+              <w:rFonts w:ascii="Cambria Math" w:hAnsi="Cambria Math"/>
+            </w:rPr>
+            <m:t>Débit applicatif≤</m:t>
+          </m:r>
+          <m:d>
+            <m:dPr>
+              <m:ctrlPr>
+                <w:rPr>
+                  <w:rFonts w:ascii="Cambria Math" w:hAnsi="Cambria Math"/>
+                  <w:i/>
+                </w:rPr>
+              </m:ctrlPr>
+            </m:dPr>
+            <m:e>
+              <m:f>
+                <m:fPr>
+                  <m:ctrlPr>
+                    <w:rPr>
+                      <w:rFonts w:ascii="Cambria Math" w:hAnsi="Cambria Math"/>
+                      <w:i/>
+                    </w:rPr>
+                  </m:ctrlPr>
+                </m:fPr>
+                <m:num>
+                  <m:r>
+                    <w:rPr>
+                      <w:rFonts w:ascii="Cambria Math" w:hAnsi="Cambria Math"/>
+                    </w:rPr>
+                    <m:t>Taille des données</m:t>
+                  </m:r>
+                </m:num>
+                <m:den>
+                  <m:r>
+                    <w:rPr>
+                      <w:rFonts w:ascii="Cambria Math" w:hAnsi="Cambria Math"/>
+                    </w:rPr>
+                    <m:t>Taille paquet</m:t>
+                  </m:r>
+                </m:den>
+              </m:f>
+              <m:r>
+                <w:rPr>
+                  <w:rFonts w:ascii="Cambria Math" w:hAnsi="Cambria Math"/>
+                </w:rPr>
+                <m:t xml:space="preserve"> ×Débit physique</m:t>
+              </m:r>
+            </m:e>
+          </m:d>
+        </m:oMath>
+      </m:oMathPara>
+    </w:p>
+    <w:p>
+      <w:pPr>
+        <w:jc w:val="both"/>
+      </w:pPr>
+      <w:r>
+        <w:t>Le débit théorique est de 10 Mbits/s avec le Hub que l’on utilise.</w:t>
+      </w:r>
+    </w:p>
+    <w:p>
+      <w:pPr>
+        <w:jc w:val="both"/>
+      </w:pPr>
+      <w:r>
+        <w:t>La taille du paquet est composée de la taille des données auxquelles s’ajoute la taille des différents en-tête de protocole, du préambule, du CRC et du silence.</w:t>
+      </w:r>
+    </w:p>
+    <w:p>
+      <w:pPr>
+        <w:jc w:val="both"/>
+      </w:pPr>
+      <w:r>
+        <w:t xml:space="preserve">Dans les paquets envoyés par </w:t>
+      </w:r>
+      <w:proofErr w:type="spellStart"/>
+      <w:r>
+        <w:t>udpmt</w:t>
+      </w:r>
+      <w:proofErr w:type="spellEnd"/>
+      <w:r>
+        <w:t xml:space="preserve"> la taille provenant des parties « protocolaires » correspond à</w:t>
+      </w:r>
+      <w:r>
+        <w:t> :</w:t>
+      </w:r>
+    </w:p>
+    <w:p>
+      <w:pPr>
+        <w:pStyle w:val="Paragraphedeliste"/>
+        <w:numPr>
+          <w:ilvl w:val="0"/>
+          <w:numId w:val="1"/>
+        </w:numPr>
+        <w:jc w:val="both"/>
+      </w:pPr>
+      <w:r>
+        <w:rPr>
+          <w:noProof/>
+          <w:lang w:eastAsia="fr-FR"/>
+        </w:rPr>
+        <mc:AlternateContent>
+          <mc:Choice Requires="wpg">
+            <w:drawing>
+              <wp:anchor distT="0" distB="0" distL="114300" distR="114300" simplePos="0" relativeHeight="251660288" behindDoc="0" locked="0" layoutInCell="1" allowOverlap="1">
+                <wp:simplePos x="0" y="0"/>
+                <wp:positionH relativeFrom="column">
+                  <wp:posOffset>1995805</wp:posOffset>
+                </wp:positionH>
+                <wp:positionV relativeFrom="paragraph">
+                  <wp:posOffset>54610</wp:posOffset>
+                </wp:positionV>
+                <wp:extent cx="2310130" cy="1000125"/>
+                <wp:effectExtent l="0" t="0" r="0" b="28575"/>
+                <wp:wrapNone/>
+                <wp:docPr id="6" name="Groupe 6"/>
+                <wp:cNvGraphicFramePr/>
+                <a:graphic xmlns:a="http://schemas.openxmlformats.org/drawingml/2006/main">
+                  <a:graphicData uri="http://schemas.microsoft.com/office/word/2010/wordprocessingGroup">
+                    <wpg:wgp>
+                      <wpg:cNvGrpSpPr/>
+                      <wpg:grpSpPr>
+                        <a:xfrm>
+                          <a:off x="0" y="0"/>
+                          <a:ext cx="2310130" cy="1000125"/>
+                          <a:chOff x="0" y="0"/>
+                          <a:chExt cx="2310130" cy="1000125"/>
+                        </a:xfrm>
+                      </wpg:grpSpPr>
+                      <wps:wsp>
+                        <wps:cNvPr id="4" name="Accolade fermante 4"/>
+                        <wps:cNvSpPr/>
+                        <wps:spPr>
+                          <a:xfrm>
+                            <a:off x="0" y="0"/>
+                            <a:ext cx="247650" cy="1000125"/>
+                          </a:xfrm>
+                          <a:prstGeom prst="rightBrace">
+                            <a:avLst>
+                              <a:gd name="adj1" fmla="val 42949"/>
+                              <a:gd name="adj2" fmla="val 50000"/>
+                            </a:avLst>
+                          </a:prstGeom>
+                          <a:ln w="12700">
+                            <a:solidFill>
+                              <a:schemeClr val="tx1"/>
+                            </a:solidFill>
+                          </a:ln>
+                        </wps:spPr>
+                        <wps:style>
+                          <a:lnRef idx="1">
+                            <a:schemeClr val="accent1"/>
+                          </a:lnRef>
+                          <a:fillRef idx="0">
+                            <a:schemeClr val="accent1"/>
+                          </a:fillRef>
+                          <a:effectRef idx="0">
+                            <a:schemeClr val="accent1"/>
+                          </a:effectRef>
+                          <a:fontRef idx="minor">
+                            <a:schemeClr val="tx1"/>
+                          </a:fontRef>
+                        </wps:style>
+                        <wps:bodyPr rot="0" spcFirstLastPara="0" vertOverflow="overflow" horzOverflow="overflow" vert="horz" wrap="square" lIns="91440" tIns="45720" rIns="91440" bIns="45720" numCol="1" spcCol="0" rtlCol="0" fromWordArt="0" anchor="ctr" anchorCtr="0" forceAA="0" compatLnSpc="1">
+                          <a:prstTxWarp prst="textNoShape">
+                            <a:avLst/>
+                          </a:prstTxWarp>
+                          <a:noAutofit/>
+                        </wps:bodyPr>
+                      </wps:wsp>
+                      <wps:wsp>
+                        <wps:cNvPr id="5" name="Zone de texte 5"/>
+                        <wps:cNvSpPr txBox="1"/>
+                        <wps:spPr>
+                          <a:xfrm>
+                            <a:off x="247650" y="371475"/>
+                            <a:ext cx="2062480" cy="276225"/>
+                          </a:xfrm>
+                          <a:prstGeom prst="rect">
+                            <a:avLst/>
+                          </a:prstGeom>
+                          <a:noFill/>
+                          <a:ln w="6350">
+                            <a:noFill/>
+                          </a:ln>
+                        </wps:spPr>
+                        <wps:txbx>
+                          <w:txbxContent>
+                            <w:p>
+                              <w:r>
+                                <w:t>Soit une taille totale de 66 octets</w:t>
+                              </w:r>
+                            </w:p>
+                          </w:txbxContent>
+                        </wps:txbx>
+                        <wps:bodyPr rot="0" spcFirstLastPara="0" vertOverflow="overflow" horzOverflow="overflow" vert="horz" wrap="none" lIns="91440" tIns="45720" rIns="91440" bIns="45720" numCol="1" spcCol="0" rtlCol="0" fromWordArt="0" anchor="t" anchorCtr="0" forceAA="0" compatLnSpc="1">
+                          <a:prstTxWarp prst="textNoShape">
+                            <a:avLst/>
+                          </a:prstTxWarp>
+                          <a:noAutofit/>
+                        </wps:bodyPr>
+                      </wps:wsp>
+                    </wpg:wgp>
+                  </a:graphicData>
+                </a:graphic>
+              </wp:anchor>
+            </w:drawing>
+          </mc:Choice>
+          <mc:Fallback>
+            <w:pict>
+              <v:group id="Groupe 6" o:spid="_x0000_s1026" style="position:absolute;left:0;text-align:left;margin-left:157.15pt;margin-top:4.3pt;width:181.9pt;height:78.75pt;z-index:251660288" coordsize="23101,10001" o:gfxdata="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">
+                <v:shapetype id="_x0000_t88" coordsize="21600,21600" o:spt="88" adj="1800,10800" path="m,qx10800@0l10800@2qy21600@11,10800@3l10800@1qy,21600e" filled="f">
+                  <v:formulas>
+                    <v:f eqn="val #0"/>
+                    <v:f eqn="sum 21600 0 #0"/>
+                    <v:f eqn="sum #1 0 #0"/>
+                    <v:f eqn="sum #1 #0 0"/>
+                    <v:f eqn="prod #0 9598 32768"/>
+                    <v:f eqn="sum 21600 0 @4"/>
+                    <v:f eqn="sum 21600 0 #1"/>
+                    <v:f eqn="min #1 @6"/>
+                    <v:f eqn="prod @7 1 2"/>
+                    <v:f eqn="prod #0 2 1"/>
+                    <v:f eqn="sum 21600 0 @9"/>
+                    <v:f eqn="val #1"/>
+                  </v:formulas>
+                  <v:path arrowok="t" o:connecttype="custom" o:connectlocs="0,0;21600,@11;0,21600" textboxrect="0,@4,7637,@5"/>
+                  <v:handles>
+                    <v:h position="center,#0" yrange="0,@8"/>
+                    <v:h position="bottomRight,#1" yrange="@9,@10"/>
+                  </v:handles>
+                </v:shapetype>
+                <v:shape id="Accolade fermante 4" o:spid="_x0000_s1027" type="#_x0000_t88" style="position:absolute;width:2476;height:10001;visibility:visible;mso-wrap-style:square;v-text-anchor:middle" o:gfxdata="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" adj="2297" strokecolor="black [3213]" strokeweight="1pt">
+                  <v:stroke joinstyle="miter"/>
+                </v:shape>
+                <v:shapetype id="_x0000_t202" coordsize="21600,21600" o:spt="202" path="m,l,21600r21600,l21600,xe">
+                  <v:stroke joinstyle="miter"/>
+                  <v:path gradientshapeok="t" o:connecttype="rect"/>
+                </v:shapetype>
+                <v:shape id="Zone de texte 5" o:spid="_x0000_s1028" type="#_x0000_t202" style="position:absolute;left:2476;top:3714;width:20625;height:2763;visibility:visible;mso-wrap-style:none;v-text-anchor:top" o:gfxdata="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" filled="f" stroked="f" strokeweight=".5pt">
+                  <v:textbox>
+                    <w:txbxContent>
+                      <w:p>
+                        <w:r>
+                          <w:t>Soit une taille totale de 66 octets</w:t>
+                        </w:r>
+                      </w:p>
+                    </w:txbxContent>
+                  </v:textbox>
+                </v:shape>
+              </v:group>
+            </w:pict>
+          </mc:Fallback>
+        </mc:AlternateContent>
+      </w:r>
+      <w:r>
+        <w:t>Préambule = 8 octets</w:t>
+      </w:r>
+    </w:p>
+    <w:p>
+      <w:pPr>
+        <w:pStyle w:val="Paragraphedeliste"/>
+        <w:numPr>
+          <w:ilvl w:val="0"/>
+          <w:numId w:val="1"/>
+        </w:numPr>
+        <w:jc w:val="both"/>
+      </w:pPr>
+      <w:r>
+        <w:t>Ethernet = 14 octets</w:t>
+      </w:r>
+    </w:p>
+    <w:p>
+      <w:pPr>
+        <w:pStyle w:val="Paragraphedeliste"/>
+        <w:numPr>
+          <w:ilvl w:val="0"/>
+          <w:numId w:val="1"/>
+        </w:numPr>
+        <w:jc w:val="both"/>
+      </w:pPr>
+      <w:r>
+        <w:t>IP = 20 octets</w:t>
+      </w:r>
+    </w:p>
+    <w:p>
+      <w:pPr>
+        <w:pStyle w:val="Paragraphedeliste"/>
+        <w:numPr>
+          <w:ilvl w:val="0"/>
+          <w:numId w:val="1"/>
+        </w:numPr>
+        <w:jc w:val="both"/>
+      </w:pPr>
+      <w:r>
+        <w:t>UDP = 8 octets</w:t>
+      </w:r>
+    </w:p>
+    <w:p>
+      <w:pPr>
+        <w:pStyle w:val="Paragraphedeliste"/>
+        <w:numPr>
+          <w:ilvl w:val="0"/>
+          <w:numId w:val="1"/>
+        </w:numPr>
+        <w:jc w:val="both"/>
+      </w:pPr>
+      <w:r>
+        <w:t>CRC = 4 octets</w:t>
+      </w:r>
+    </w:p>
+    <w:p>
+      <w:pPr>
+        <w:pStyle w:val="Paragraphedeliste"/>
+        <w:numPr>
+          <w:ilvl w:val="0"/>
+          <w:numId w:val="1"/>
+        </w:numPr>
+        <w:jc w:val="both"/>
+      </w:pPr>
+      <w:r>
+        <w:t>Silence = 12 octets</w:t>
+      </w:r>
+    </w:p>
+    <w:p>
+      <w:pPr>
+        <w:jc w:val="both"/>
+      </w:pPr>
+    </w:p>
+    <w:tbl>
+      <w:tblPr>
+        <w:tblStyle w:val="Grilledutableau"/>
+        <w:tblW w:w="9460" w:type="dxa"/>
+        <w:jc w:val="center"/>
+        <w:tblLook w:val="04A0" w:firstRow="1" w:lastRow="0" w:firstColumn="1" w:lastColumn="0" w:noHBand="0" w:noVBand="1"/>
+      </w:tblPr>
+      <w:tblGrid>
+        <w:gridCol w:w="2275"/>
+        <w:gridCol w:w="2341"/>
+        <w:gridCol w:w="223"/>
+        <w:gridCol w:w="2231"/>
+        <w:gridCol w:w="2390"/>
+      </w:tblGrid>
+      <w:tr>
+        <w:trPr>
+          <w:jc w:val="center"/>
+        </w:trPr>
+        <w:tc>
+          <w:tcPr>
+            <w:tcW w:w="2263" w:type="dxa"/>
+            <w:tcMar>
+              <w:left w:w="57" w:type="dxa"/>
+              <w:right w:w="57" w:type="dxa"/>
+            </w:tcMar>
+          </w:tcPr>
+          <w:p>
+            <w:pPr>
+              <w:jc w:val="both"/>
+            </w:pPr>
+            <w:r>
+              <w:t>Taille données (octets)</w:t>
+            </w:r>
+          </w:p>
+        </w:tc>
+        <w:tc>
+          <w:tcPr>
+            <w:tcW w:w="2328" w:type="dxa"/>
+            <w:tcBorders>
+              <w:right w:val="single" w:sz="4" w:space="0" w:color="auto"/>
+            </w:tcBorders>
+            <w:tcMar>
+              <w:left w:w="57" w:type="dxa"/>
+              <w:right w:w="57" w:type="dxa"/>
+            </w:tcMar>
+          </w:tcPr>
+          <w:p>
+            <w:pPr>
+              <w:jc w:val="both"/>
+            </w:pPr>
+            <w:r>
+              <w:t>Débit applicatif</w:t>
+            </w:r>
+            <w:r>
+              <w:t xml:space="preserve"> (</w:t>
+            </w:r>
+            <w:proofErr w:type="spellStart"/>
+            <w:r>
+              <w:t>k</w:t>
+            </w:r>
+            <w:r>
+              <w:t>bits/s</w:t>
+            </w:r>
+            <w:proofErr w:type="spellEnd"/>
+            <w:r>
+              <w:t>)</w:t>
+            </w:r>
+          </w:p>
+        </w:tc>
+        <w:tc>
+          <w:tcPr>
+            <w:tcW w:w="57" w:type="dxa"/>
+            <w:tcBorders>
+              <w:top w:val="single" w:sz="4" w:space="0" w:color="auto"/>
+              <w:left w:val="single" w:sz="4" w:space="0" w:color="auto"/>
+              <w:bottom w:val="nil"/>
+              <w:right w:val="single" w:sz="4" w:space="0" w:color="auto"/>
+            </w:tcBorders>
+            <w:shd w:val="clear" w:color="auto" w:fill="848484"/>
+            <w:tcMar>
+              <w:left w:w="57" w:type="dxa"/>
+              <w:right w:w="57" w:type="dxa"/>
+            </w:tcMar>
+          </w:tcPr>
+          <w:p>
+            <w:pPr>
+              <w:jc w:val="both"/>
+            </w:pPr>
+          </w:p>
+        </w:tc>
+        <w:tc>
+          <w:tcPr>
+            <w:tcW w:w="2219" w:type="dxa"/>
+            <w:tcBorders>
+              <w:left w:val="single" w:sz="4" w:space="0" w:color="auto"/>
+            </w:tcBorders>
+            <w:tcMar>
+              <w:left w:w="57" w:type="dxa"/>
+              <w:right w:w="57" w:type="dxa"/>
+            </w:tcMar>
+          </w:tcPr>
+          <w:p>
+            <w:pPr>
+              <w:jc w:val="both"/>
+            </w:pPr>
+            <w:r>
+              <w:t>Taille données (octets)</w:t>
+            </w:r>
+          </w:p>
+        </w:tc>
+        <w:tc>
+          <w:tcPr>
+            <w:tcW w:w="2377" w:type="dxa"/>
+            <w:tcMar>
+              <w:left w:w="57" w:type="dxa"/>
+              <w:right w:w="57" w:type="dxa"/>
+            </w:tcMar>
+          </w:tcPr>
+          <w:p>
+            <w:pPr>
+              <w:jc w:val="both"/>
+            </w:pPr>
+            <w:r>
+              <w:t>Débit applicatif</w:t>
+            </w:r>
+            <w:r>
+              <w:t xml:space="preserve"> (</w:t>
+            </w:r>
+            <w:proofErr w:type="spellStart"/>
+            <w:r>
+              <w:t>k</w:t>
+            </w:r>
+            <w:r>
+              <w:t>bits/s</w:t>
+            </w:r>
+            <w:proofErr w:type="spellEnd"/>
+            <w:r>
+              <w:t>)</w:t>
+            </w:r>
+          </w:p>
+        </w:tc>
+      </w:tr>
+      <w:tr>
+        <w:trPr>
+          <w:jc w:val="center"/>
+        </w:trPr>
+        <w:tc>
+          <w:tcPr>
+            <w:tcW w:w="2263" w:type="dxa"/>
+          </w:tcPr>
+          <w:p>
+            <w:pPr>
+              <w:jc w:val="both"/>
+            </w:pPr>
+            <w:r>
+              <w:t>10</w:t>
+            </w:r>
+          </w:p>
+        </w:tc>
+        <w:tc>
+          <w:tcPr>
+            <w:tcW w:w="2328" w:type="dxa"/>
+            <w:tcBorders>
+              <w:right w:val="single" w:sz="4" w:space="0" w:color="auto"/>
+            </w:tcBorders>
+          </w:tcPr>
+          <w:p>
+            <w:pPr>
+              <w:jc w:val="both"/>
+            </w:pPr>
+            <w:r>
+              <w:t>1315,8</w:t>
+            </w:r>
+          </w:p>
+        </w:tc>
+        <w:tc>
+          <w:tcPr>
+            <w:tcW w:w="57" w:type="dxa"/>
+            <w:tcBorders>
+              <w:top w:val="nil"/>
+              <w:left w:val="single" w:sz="4" w:space="0" w:color="auto"/>
+              <w:bottom w:val="nil"/>
+              <w:right w:val="single" w:sz="4" w:space="0" w:color="auto"/>
+            </w:tcBorders>
+            <w:shd w:val="clear" w:color="auto" w:fill="848484"/>
+          </w:tcPr>
+          <w:p>
+            <w:pPr>
+              <w:jc w:val="both"/>
+            </w:pPr>
+          </w:p>
+        </w:tc>
+        <w:tc>
+          <w:tcPr>
+            <w:tcW w:w="2219" w:type="dxa"/>
+            <w:tcBorders>
+              <w:left w:val="single" w:sz="4" w:space="0" w:color="auto"/>
+            </w:tcBorders>
+          </w:tcPr>
+          <w:p>
+            <w:pPr>
+              <w:jc w:val="both"/>
+            </w:pPr>
+            <w:r>
+              <w:t>1472</w:t>
+            </w:r>
+          </w:p>
+        </w:tc>
+        <w:tc>
+          <w:tcPr>
+            <w:tcW w:w="2377" w:type="dxa"/>
+          </w:tcPr>
+          <w:p>
+            <w:pPr>
+              <w:jc w:val="both"/>
+            </w:pPr>
+            <w:r>
+              <w:t>9570,9</w:t>
+            </w:r>
+          </w:p>
+        </w:tc>
+      </w:tr>
+      <w:tr>
+        <w:trPr>
+          <w:jc w:val="center"/>
+        </w:trPr>
+        <w:tc>
+          <w:tcPr>
+            <w:tcW w:w="2263" w:type="dxa"/>
+          </w:tcPr>
+          <w:p>
+            <w:pPr>
+              <w:jc w:val="both"/>
+            </w:pPr>
+            <w:r>
+              <w:t>20</w:t>
+            </w:r>
+          </w:p>
+        </w:tc>
+        <w:tc>
+          <w:tcPr>
+            <w:tcW w:w="2328" w:type="dxa"/>
+            <w:tcBorders>
+              <w:right w:val="single" w:sz="4" w:space="0" w:color="auto"/>
+            </w:tcBorders>
+          </w:tcPr>
+          <w:p>
+            <w:pPr>
+              <w:jc w:val="both"/>
+            </w:pPr>
+            <w:r>
+              <w:t>2325,6</w:t>
+            </w:r>
+          </w:p>
+        </w:tc>
+        <w:tc>
+          <w:tcPr>
+            <w:tcW w:w="57" w:type="dxa"/>
+            <w:tcBorders>
+              <w:top w:val="nil"/>
+              <w:left w:val="single" w:sz="4" w:space="0" w:color="auto"/>
+              <w:bottom w:val="nil"/>
+              <w:right w:val="single" w:sz="4" w:space="0" w:color="auto"/>
+            </w:tcBorders>
+            <w:shd w:val="clear" w:color="auto" w:fill="848484"/>
+          </w:tcPr>
+          <w:p>
+            <w:pPr>
+              <w:jc w:val="both"/>
+            </w:pPr>
+          </w:p>
+        </w:tc>
+        <w:tc>
+          <w:tcPr>
+            <w:tcW w:w="2219" w:type="dxa"/>
+            <w:tcBorders>
+              <w:left w:val="single" w:sz="4" w:space="0" w:color="auto"/>
+            </w:tcBorders>
+          </w:tcPr>
+          <w:p>
+            <w:pPr>
+              <w:jc w:val="both"/>
+            </w:pPr>
+            <w:r>
+              <w:t>1473</w:t>
+            </w:r>
+          </w:p>
+        </w:tc>
+        <w:tc>
+          <w:tcPr>
+            <w:tcW w:w="2377" w:type="dxa"/>
+          </w:tcPr>
+          <w:p>
+            <w:pPr>
+              <w:jc w:val="both"/>
+            </w:pPr>
+            <w:r>
+              <w:t>9571,2</w:t>
+            </w:r>
+          </w:p>
+        </w:tc>
+      </w:tr>
+      <w:tr>
+        <w:trPr>
+          <w:jc w:val="center"/>
+        </w:trPr>
+        <w:tc>
+          <w:tcPr>
+            <w:tcW w:w="2263" w:type="dxa"/>
+          </w:tcPr>
+          <w:p>
+            <w:pPr>
+              <w:jc w:val="both"/>
+            </w:pPr>
+            <w:r>
+              <w:t>100</w:t>
+            </w:r>
+          </w:p>
+        </w:tc>
+        <w:tc>
+          <w:tcPr>
+            <w:tcW w:w="2328" w:type="dxa"/>
+            <w:tcBorders>
+              <w:right w:val="single" w:sz="4" w:space="0" w:color="auto"/>
+            </w:tcBorders>
+          </w:tcPr>
+          <w:p>
+            <w:pPr>
+              <w:jc w:val="both"/>
+            </w:pPr>
+            <w:r>
+              <w:t>6024,1</w:t>
+            </w:r>
+          </w:p>
+        </w:tc>
+        <w:tc>
+          <w:tcPr>
+            <w:tcW w:w="57" w:type="dxa"/>
+            <w:tcBorders>
+              <w:top w:val="nil"/>
+              <w:left w:val="single" w:sz="4" w:space="0" w:color="auto"/>
+              <w:bottom w:val="nil"/>
+              <w:right w:val="single" w:sz="4" w:space="0" w:color="auto"/>
+            </w:tcBorders>
+            <w:shd w:val="clear" w:color="auto" w:fill="848484"/>
+          </w:tcPr>
+          <w:p>
+            <w:pPr>
+              <w:jc w:val="both"/>
+            </w:pPr>
+          </w:p>
+        </w:tc>
+        <w:tc>
+          <w:tcPr>
+            <w:tcW w:w="2219" w:type="dxa"/>
+            <w:tcBorders>
+              <w:left w:val="single" w:sz="4" w:space="0" w:color="auto"/>
+            </w:tcBorders>
+          </w:tcPr>
+          <w:p>
+            <w:pPr>
+              <w:jc w:val="both"/>
+            </w:pPr>
+            <w:r>
+              <w:t>2800</w:t>
+            </w:r>
+          </w:p>
+        </w:tc>
+        <w:tc>
+          <w:tcPr>
+            <w:tcW w:w="2377" w:type="dxa"/>
+          </w:tcPr>
+          <w:p>
+            <w:pPr>
+              <w:jc w:val="both"/>
+            </w:pPr>
+            <w:r>
+              <w:t>9769,7</w:t>
+            </w:r>
+          </w:p>
+        </w:tc>
+      </w:tr>
+      <w:tr>
+        <w:trPr>
+          <w:jc w:val="center"/>
+        </w:trPr>
+        <w:tc>
+          <w:tcPr>
+            <w:tcW w:w="2263" w:type="dxa"/>
+          </w:tcPr>
+          <w:p>
+            <w:pPr>
+              <w:jc w:val="both"/>
+            </w:pPr>
+            <w:r>
+              <w:t>1000</w:t>
+            </w:r>
+          </w:p>
+        </w:tc>
+        <w:tc>
+          <w:tcPr>
+            <w:tcW w:w="2328" w:type="dxa"/>
+            <w:tcBorders>
+              <w:right w:val="single" w:sz="4" w:space="0" w:color="auto"/>
+            </w:tcBorders>
+          </w:tcPr>
+          <w:p>
+            <w:pPr>
+              <w:jc w:val="both"/>
+            </w:pPr>
+            <w:r>
+              <w:t>9380,9</w:t>
+            </w:r>
+          </w:p>
+        </w:tc>
+        <w:tc>
+          <w:tcPr>
+            <w:tcW w:w="57" w:type="dxa"/>
+            <w:tcBorders>
+              <w:top w:val="nil"/>
+              <w:left w:val="single" w:sz="4" w:space="0" w:color="auto"/>
+              <w:bottom w:val="single" w:sz="4" w:space="0" w:color="auto"/>
+              <w:right w:val="single" w:sz="4" w:space="0" w:color="auto"/>
+            </w:tcBorders>
+            <w:shd w:val="clear" w:color="auto" w:fill="848484"/>
+          </w:tcPr>
+          <w:p>
+            <w:pPr>
+              <w:jc w:val="both"/>
+            </w:pPr>
+          </w:p>
+        </w:tc>
+        <w:tc>
+          <w:tcPr>
+            <w:tcW w:w="2219" w:type="dxa"/>
+            <w:tcBorders>
+              <w:left w:val="single" w:sz="4" w:space="0" w:color="auto"/>
+            </w:tcBorders>
+          </w:tcPr>
+          <w:p>
+            <w:pPr>
+              <w:jc w:val="both"/>
+            </w:pPr>
+            <w:r>
+              <w:t>3000</w:t>
+            </w:r>
+          </w:p>
+        </w:tc>
+        <w:tc>
+          <w:tcPr>
+            <w:tcW w:w="2377" w:type="dxa"/>
+          </w:tcPr>
+          <w:p>
+            <w:pPr>
+              <w:jc w:val="both"/>
+            </w:pPr>
+            <w:r>
+              <w:t>9784,7</w:t>
+            </w:r>
+          </w:p>
+        </w:tc>
+      </w:tr>
+    </w:tbl>
+    <w:p>
+      <w:pPr>
+        <w:jc w:val="both"/>
+      </w:pPr>
+    </w:p>
+    <w:p>
+      <w:pPr>
+        <w:jc w:val="center"/>
+      </w:pPr>
+      <w:r>
+        <w:rPr>
+          <w:noProof/>
+          <w:lang w:eastAsia="fr-FR"/>
+        </w:rPr>
+        <w:drawing>
+          <wp:inline distT="0" distB="0" distL="0" distR="0" wp14:anchorId="3523A245">
+            <wp:extent cx="4584700" cy="2755900"/>
+            <wp:effectExtent l="0" t="0" r="6350" b="6350"/>
+            <wp:docPr id="7" name="Image 7"/>
+            <wp:cNvGraphicFramePr>
+              <a:graphicFrameLocks xmlns:a="http://schemas.openxmlformats.org/drawingml/2006/main" noChangeAspect="1"/>
+            </wp:cNvGraphicFramePr>
+            <a:graphic xmlns:a="http://schemas.openxmlformats.org/drawingml/2006/main">
+              <a:graphicData uri="http://schemas.openxmlformats.org/drawingml/2006/picture">
+                <pic:pic xmlns:pic="http://schemas.openxmlformats.org/drawingml/2006/picture">
+                  <pic:nvPicPr>
+                    <pic:cNvPr id="0" name="Picture 2"/>
+                    <pic:cNvPicPr>
+                      <a:picLocks noChangeAspect="1" noChangeArrowheads="1"/>
+                    </pic:cNvPicPr>
+                  </pic:nvPicPr>
+                  <pic:blipFill>
+                    <a:blip r:embed="rId8">
+                      <a:extLst>
+                        <a:ext uri="{28A0092B-C50C-407E-A947-70E740481C1C}">
+                          <a14:useLocalDpi xmlns:a14="http://schemas.microsoft.com/office/drawing/2010/main" val="0"/>
+                        </a:ext>
+                      </a:extLst>
+                    </a:blip>
+                    <a:srcRect/>
+                    <a:stretch>
+                      <a:fillRect/>
+                    </a:stretch>
+                  </pic:blipFill>
+                  <pic:spPr bwMode="auto">
+                    <a:xfrm>
+                      <a:off x="0" y="0"/>
+                      <a:ext cx="4584700" cy="2755900"/>
+                    </a:xfrm>
+                    <a:prstGeom prst="rect">
+                      <a:avLst/>
+                    </a:prstGeom>
+                    <a:noFill/>
+                  </pic:spPr>
+                </pic:pic>
+              </a:graphicData>
+            </a:graphic>
+          </wp:inline>
+        </w:drawing>
+      </w:r>
+    </w:p>
+    <w:p>
+      <w:pPr>
+        <w:jc w:val="both"/>
+      </w:pPr>
+      <w:r>
+        <w:t>On voit que les résultats sont identiques pour les paquets de 10, 20, 100, 1000 et 1472 octets. Pour les paquets suivant (1473, 2800, 3000) les débits mesurés sont légèrement plus faibles. Ceci s’explique par le fait que l’on a en même temps sur le réseau des paquets ayant une trame de taille maximale et des paquets ayant une taille plus faible. Or les paquets de petite taille ayant des débits plus faibles, cela réduit le débit moyen observable sur le réseau.</w:t>
+      </w:r>
+    </w:p>
+    <w:p>
+      <w:pPr>
+        <w:jc w:val="both"/>
+        <w:rPr>
+          <w:u w:val="single"/>
+        </w:rPr>
+      </w:pPr>
+      <w:r>
+        <w:rPr>
+          <w:u w:val="single"/>
+        </w:rPr>
+        <w:t>12)</w:t>
+      </w:r>
+      <w:r>
+        <w:rPr>
+          <w:u w:val="single"/>
+        </w:rPr>
+        <w:t xml:space="preserve"> </w:t>
+      </w:r>
+      <w:r>
+        <w:rPr>
+          <w:u w:val="single"/>
+        </w:rPr>
+        <w:t xml:space="preserve">Débit moyen avec </w:t>
+      </w:r>
+      <w:r>
+        <w:rPr>
+          <w:u w:val="single"/>
+        </w:rPr>
+        <w:t>plusieurs trafics</w:t>
+      </w:r>
+    </w:p>
+    <w:p>
+      <w:pPr>
+        <w:jc w:val="both"/>
+      </w:pPr>
+      <w:r>
+        <w:t xml:space="preserve">Pour ce nouveau test </w:t>
+      </w:r>
+      <w:proofErr w:type="spellStart"/>
+      <w:r>
+        <w:t>udpmt</w:t>
+      </w:r>
+      <w:proofErr w:type="spellEnd"/>
+      <w:r>
+        <w:t xml:space="preserve"> est lancé </w:t>
+      </w:r>
+      <w:r>
+        <w:t xml:space="preserve">entre les machines pc1 (émission) et pc2 (réception), un second test </w:t>
+      </w:r>
+      <w:proofErr w:type="spellStart"/>
+      <w:r>
+        <w:t>udpmt</w:t>
+      </w:r>
+      <w:proofErr w:type="spellEnd"/>
+      <w:r>
+        <w:t xml:space="preserve"> est lancé en simultané sur les machines pc3 (émission) et pc4 (réception).</w:t>
+      </w:r>
+    </w:p>
+    <w:p>
+      <w:pPr>
+        <w:jc w:val="center"/>
+      </w:pPr>
+      <w:r>
+        <w:rPr>
+          <w:noProof/>
+          <w:lang w:eastAsia="fr-FR"/>
+        </w:rPr>
+        <w:drawing>
+          <wp:inline distT="0" distB="0" distL="0" distR="0" wp14:anchorId="3D0F6DA2" wp14:editId="2005637A">
+            <wp:extent cx="4572000" cy="2743200"/>
+            <wp:effectExtent l="0" t="0" r="0" b="0"/>
+            <wp:docPr id="9" name="Graphique 9"/>
+            <wp:cNvGraphicFramePr/>
+            <a:graphic xmlns:a="http://schemas.openxmlformats.org/drawingml/2006/main">
+              <a:graphicData uri="http://schemas.openxmlformats.org/drawingml/2006/chart">
+                <c:chart xmlns:c="http://schemas.openxmlformats.org/drawingml/2006/chart" xmlns:r="http://schemas.openxmlformats.org/officeDocument/2006/relationships" r:id="rId9"/>
+              </a:graphicData>
+            </a:graphic>
+          </wp:inline>
+        </w:drawing>
+      </w:r>
+    </w:p>
+    <w:p>
+      <w:pPr>
+        <w:jc w:val="center"/>
+      </w:pPr>
+    </w:p>
+    <w:tbl>
+      <w:tblPr>
+        <w:tblStyle w:val="Grilledutableau"/>
+        <w:tblW w:w="0" w:type="auto"/>
+        <w:jc w:val="center"/>
+        <w:tblLook w:val="04A0" w:firstRow="1" w:lastRow="0" w:firstColumn="1" w:lastColumn="0" w:noHBand="0" w:noVBand="1"/>
+      </w:tblPr>
+      <w:tblGrid>
+        <w:gridCol w:w="1881"/>
+        <w:gridCol w:w="2029"/>
+        <w:gridCol w:w="2029"/>
+      </w:tblGrid>
+      <w:tr>
+        <w:trPr>
+          <w:jc w:val="center"/>
+        </w:trPr>
+        <w:tc>
+          <w:tcPr>
+            <w:tcW w:w="1881" w:type="dxa"/>
+          </w:tcPr>
+          <w:p>
+            <w:pPr>
+              <w:jc w:val="both"/>
+            </w:pPr>
+            <w:r>
+              <w:lastRenderedPageBreak/>
+              <w:t>Taille (octets)</w:t>
+            </w:r>
+          </w:p>
+        </w:tc>
+        <w:tc>
+          <w:tcPr>
+            <w:tcW w:w="2029" w:type="dxa"/>
+          </w:tcPr>
+          <w:p>
+            <w:pPr>
+              <w:jc w:val="both"/>
+            </w:pPr>
+            <w:r>
+              <w:t xml:space="preserve">Débit </w:t>
+            </w:r>
+            <w:r>
+              <w:t>pc1</w:t>
+            </w:r>
+            <w:r>
+              <w:t xml:space="preserve"> </w:t>
+            </w:r>
+            <w:r>
+              <w:t>(</w:t>
+            </w:r>
+            <w:proofErr w:type="spellStart"/>
+            <w:r>
+              <w:t>kbits/s</w:t>
+            </w:r>
+            <w:proofErr w:type="spellEnd"/>
+            <w:r>
+              <w:t>)</w:t>
+            </w:r>
+          </w:p>
+        </w:tc>
+        <w:tc>
+          <w:tcPr>
+            <w:tcW w:w="2029" w:type="dxa"/>
+          </w:tcPr>
+          <w:p>
+            <w:pPr>
+              <w:jc w:val="both"/>
+            </w:pPr>
+            <w:r>
+              <w:t>D</w:t>
+            </w:r>
+            <w:r>
+              <w:t>ébit pc3</w:t>
+            </w:r>
+            <w:r>
+              <w:t xml:space="preserve"> (</w:t>
+            </w:r>
+            <w:proofErr w:type="spellStart"/>
+            <w:r>
+              <w:t>kbits/s</w:t>
+            </w:r>
+            <w:proofErr w:type="spellEnd"/>
+            <w:r>
+              <w:t>)</w:t>
+            </w:r>
+          </w:p>
+        </w:tc>
+      </w:tr>
+      <w:tr>
+        <w:trPr>
+          <w:jc w:val="center"/>
+        </w:trPr>
+        <w:tc>
+          <w:tcPr>
+            <w:tcW w:w="1881" w:type="dxa"/>
+          </w:tcPr>
+          <w:p>
+            <w:pPr>
+              <w:jc w:val="both"/>
+            </w:pPr>
+            <w:r>
+              <w:t>10</w:t>
+            </w:r>
+          </w:p>
+        </w:tc>
+        <w:tc>
+          <w:tcPr>
+            <w:tcW w:w="2029" w:type="dxa"/>
+          </w:tcPr>
+          <w:p>
+            <w:pPr>
+              <w:jc w:val="both"/>
+            </w:pPr>
+            <w:r>
+              <w:t>602</w:t>
+            </w:r>
+          </w:p>
+        </w:tc>
+        <w:tc>
+          <w:tcPr>
+            <w:tcW w:w="2029" w:type="dxa"/>
+          </w:tcPr>
+          <w:p>
+            <w:pPr>
+              <w:jc w:val="both"/>
+            </w:pPr>
+            <w:r>
+              <w:t>587</w:t>
+            </w:r>
+          </w:p>
+        </w:tc>
+      </w:tr>
+      <w:tr>
+        <w:trPr>
+          <w:jc w:val="center"/>
+        </w:trPr>
+        <w:tc>
+          <w:tcPr>
+            <w:tcW w:w="1881" w:type="dxa"/>
+          </w:tcPr>
+          <w:p>
+            <w:pPr>
+              <w:jc w:val="both"/>
+            </w:pPr>
+            <w:r>
+              <w:t>20</w:t>
+            </w:r>
+          </w:p>
+        </w:tc>
+        <w:tc>
+          <w:tcPr>
+            <w:tcW w:w="2029" w:type="dxa"/>
+          </w:tcPr>
+          <w:p>
+            <w:pPr>
+              <w:jc w:val="both"/>
+            </w:pPr>
+            <w:r>
+              <w:t>1133</w:t>
+            </w:r>
+          </w:p>
+        </w:tc>
+        <w:tc>
+          <w:tcPr>
+            <w:tcW w:w="2029" w:type="dxa"/>
+          </w:tcPr>
+          <w:p>
+            <w:pPr>
+              <w:jc w:val="both"/>
+            </w:pPr>
+            <w:r>
+              <w:t>1191</w:t>
+            </w:r>
+          </w:p>
+        </w:tc>
+      </w:tr>
+      <w:tr>
+        <w:trPr>
+          <w:jc w:val="center"/>
+        </w:trPr>
+        <w:tc>
+          <w:tcPr>
+            <w:tcW w:w="1881" w:type="dxa"/>
+          </w:tcPr>
+          <w:p>
+            <w:pPr>
+              <w:jc w:val="both"/>
+            </w:pPr>
+            <w:r>
+              <w:t>100</w:t>
+            </w:r>
+          </w:p>
+        </w:tc>
+        <w:tc>
+          <w:tcPr>
+            <w:tcW w:w="2029" w:type="dxa"/>
+          </w:tcPr>
+          <w:p>
+            <w:pPr>
+              <w:jc w:val="both"/>
+            </w:pPr>
+            <w:r>
+              <w:t>2886</w:t>
+            </w:r>
+          </w:p>
+        </w:tc>
+        <w:tc>
+          <w:tcPr>
+            <w:tcW w:w="2029" w:type="dxa"/>
+          </w:tcPr>
+          <w:p>
+            <w:pPr>
+              <w:jc w:val="both"/>
+            </w:pPr>
+            <w:r>
+              <w:t>2985</w:t>
+            </w:r>
+          </w:p>
+        </w:tc>
+      </w:tr>
+      <w:tr>
+        <w:trPr>
+          <w:jc w:val="center"/>
+        </w:trPr>
+        <w:tc>
+          <w:tcPr>
+            <w:tcW w:w="1881" w:type="dxa"/>
+          </w:tcPr>
+          <w:p>
+            <w:pPr>
+              <w:jc w:val="both"/>
+            </w:pPr>
+            <w:r>
+              <w:t>1000</w:t>
+            </w:r>
+          </w:p>
+        </w:tc>
+        <w:tc>
+          <w:tcPr>
+            <w:tcW w:w="2029" w:type="dxa"/>
+          </w:tcPr>
+          <w:p>
+            <w:pPr>
+              <w:jc w:val="both"/>
+            </w:pPr>
+            <w:r>
+              <w:t>4892</w:t>
+            </w:r>
+          </w:p>
+        </w:tc>
+        <w:tc>
+          <w:tcPr>
+            <w:tcW w:w="2029" w:type="dxa"/>
+          </w:tcPr>
+          <w:p>
+            <w:pPr>
+              <w:jc w:val="both"/>
+            </w:pPr>
+            <w:r>
+              <w:t>4805</w:t>
+            </w:r>
+          </w:p>
+        </w:tc>
+      </w:tr>
+      <w:tr>
+        <w:trPr>
+          <w:jc w:val="center"/>
+        </w:trPr>
+        <w:tc>
+          <w:tcPr>
+            <w:tcW w:w="1881" w:type="dxa"/>
+          </w:tcPr>
+          <w:p>
+            <w:pPr>
+              <w:jc w:val="both"/>
+            </w:pPr>
+            <w:r>
+              <w:t>1472</w:t>
+            </w:r>
+          </w:p>
+        </w:tc>
+        <w:tc>
+          <w:tcPr>
+            <w:tcW w:w="2029" w:type="dxa"/>
+          </w:tcPr>
+          <w:p>
+            <w:pPr>
+              <w:jc w:val="both"/>
+            </w:pPr>
+            <w:r>
+              <w:t>5180</w:t>
+            </w:r>
+          </w:p>
+        </w:tc>
+        <w:tc>
+          <w:tcPr>
+            <w:tcW w:w="2029" w:type="dxa"/>
+          </w:tcPr>
+          <w:p>
+            <w:pPr>
+              <w:jc w:val="both"/>
+            </w:pPr>
+            <w:r>
+              <w:t>4937</w:t>
+            </w:r>
+          </w:p>
+        </w:tc>
+      </w:tr>
+      <w:tr>
+        <w:trPr>
+          <w:jc w:val="center"/>
+        </w:trPr>
+        <w:tc>
+          <w:tcPr>
+            <w:tcW w:w="1881" w:type="dxa"/>
+          </w:tcPr>
+          <w:p>
+            <w:pPr>
+              <w:jc w:val="both"/>
+            </w:pPr>
+            <w:r>
+              <w:t>1473</w:t>
+            </w:r>
+          </w:p>
+        </w:tc>
+        <w:tc>
+          <w:tcPr>
+            <w:tcW w:w="2029" w:type="dxa"/>
+          </w:tcPr>
+          <w:p>
+            <w:pPr>
+              <w:jc w:val="both"/>
+            </w:pPr>
+            <w:r>
+              <w:t>4651</w:t>
+            </w:r>
+          </w:p>
+        </w:tc>
+        <w:tc>
+          <w:tcPr>
+            <w:tcW w:w="2029" w:type="dxa"/>
+          </w:tcPr>
+          <w:p>
+            <w:pPr>
+              <w:jc w:val="both"/>
+            </w:pPr>
+            <w:r>
+              <w:t>4499</w:t>
+            </w:r>
+          </w:p>
+        </w:tc>
+      </w:tr>
+      <w:tr>
+        <w:trPr>
+          <w:jc w:val="center"/>
+        </w:trPr>
+        <w:tc>
+          <w:tcPr>
+            <w:tcW w:w="1881" w:type="dxa"/>
+          </w:tcPr>
+          <w:p>
+            <w:pPr>
+              <w:jc w:val="both"/>
+            </w:pPr>
+            <w:r>
+              <w:t>2800</w:t>
+            </w:r>
+          </w:p>
+        </w:tc>
+        <w:tc>
+          <w:tcPr>
+            <w:tcW w:w="2029" w:type="dxa"/>
+          </w:tcPr>
+          <w:p>
+            <w:pPr>
+              <w:jc w:val="both"/>
+            </w:pPr>
+            <w:r>
+              <w:t>5274</w:t>
+            </w:r>
+          </w:p>
+        </w:tc>
+        <w:tc>
+          <w:tcPr>
+            <w:tcW w:w="2029" w:type="dxa"/>
+          </w:tcPr>
+          <w:p>
+            <w:pPr>
+              <w:jc w:val="both"/>
+            </w:pPr>
+            <w:r>
+              <w:t>4532</w:t>
+            </w:r>
+          </w:p>
+        </w:tc>
+      </w:tr>
+      <w:tr>
+        <w:trPr>
+          <w:jc w:val="center"/>
+        </w:trPr>
+        <w:tc>
+          <w:tcPr>
+            <w:tcW w:w="1881" w:type="dxa"/>
+          </w:tcPr>
+          <w:p>
+            <w:pPr>
+              <w:jc w:val="both"/>
+            </w:pPr>
+            <w:r>
+              <w:t>3000</w:t>
+            </w:r>
+          </w:p>
+        </w:tc>
+        <w:tc>
+          <w:tcPr>
+            <w:tcW w:w="2029" w:type="dxa"/>
+          </w:tcPr>
+          <w:p>
+            <w:pPr>
+              <w:jc w:val="both"/>
+            </w:pPr>
+            <w:r>
+              <w:t>5206</w:t>
+            </w:r>
+          </w:p>
+        </w:tc>
+        <w:tc>
+          <w:tcPr>
+            <w:tcW w:w="2029" w:type="dxa"/>
+          </w:tcPr>
+          <w:p>
+            <w:pPr>
+              <w:jc w:val="both"/>
+            </w:pPr>
+            <w:r>
+              <w:t>4397</w:t>
+            </w:r>
+          </w:p>
+        </w:tc>
+      </w:tr>
+    </w:tbl>
+    <w:p>
+      <w:bookmarkStart w:id="0" w:name="_GoBack"/>
+      <w:bookmarkEnd w:id="0"/>
+    </w:p>
+    <w:p>
+      <w:pPr>
+        <w:jc w:val="both"/>
+      </w:pPr>
+      <w:r>
+        <w:t>On observe que lorsque le réseau présente deux émetteurs, le débit maximal de chacun des émetteurs correspond au débit maximal du réseau divisé par deux.</w:t>
+      </w:r>
+      <w:r>
+        <w:t xml:space="preserve"> Le graphique montre les résultats de la question précédente avec émetteur unique en comparaison avec le test ayant </w:t>
+      </w:r>
+      <w:r>
+        <w:t>deux</w:t>
+      </w:r>
+      <w:r>
+        <w:t xml:space="preserve"> émetteurs.</w:t>
+      </w:r>
+      <w:r>
+        <w:t xml:space="preserve"> Le partage du débit vient du fait qu’un réseau Ethernet avec hu</w:t>
+      </w:r>
+      <w:r>
+        <w:t>b est un réseau dit à diffusion.</w:t>
+      </w:r>
+      <w:r>
+        <w:t xml:space="preserve"> </w:t>
+      </w:r>
+    </w:p>
+    <w:p>
+      <w:pPr>
+        <w:jc w:val="both"/>
+        <w:rPr>
+          <w:u w:val="single"/>
+        </w:rPr>
+      </w:pPr>
+      <w:r>
+        <w:rPr>
+          <w:u w:val="single"/>
+        </w:rPr>
+        <w:t>13) latence</w:t>
+      </w:r>
+    </w:p>
+    <w:p>
+      <w:pPr>
+        <w:jc w:val="both"/>
+      </w:pPr>
+      <w:r>
+        <w:t xml:space="preserve">Information obtenues avec la commande </w:t>
+      </w:r>
+      <w:proofErr w:type="spellStart"/>
+      <w:r>
+        <w:t>ping</w:t>
+      </w:r>
+      <w:proofErr w:type="spellEnd"/>
+      <w:r>
+        <w:t xml:space="preserve"> entre le pc3 et pc2 :</w:t>
+      </w:r>
+    </w:p>
+    <w:tbl>
+      <w:tblPr>
+        <w:tblStyle w:val="Grilledutableau"/>
+        <w:tblW w:w="8926" w:type="dxa"/>
+        <w:tblLook w:val="04A0" w:firstRow="1" w:lastRow="0" w:firstColumn="1" w:lastColumn="0" w:noHBand="0" w:noVBand="1"/>
+      </w:tblPr>
+      <w:tblGrid>
+        <w:gridCol w:w="2122"/>
+        <w:gridCol w:w="2268"/>
+        <w:gridCol w:w="1275"/>
+        <w:gridCol w:w="1134"/>
+        <w:gridCol w:w="2127"/>
+      </w:tblGrid>
+      <w:tr>
+        <w:tc>
+          <w:tcPr>
+            <w:tcW w:w="2122" w:type="dxa"/>
+            <w:tcMar>
+              <w:left w:w="57" w:type="dxa"/>
+              <w:right w:w="57" w:type="dxa"/>
+            </w:tcMar>
+          </w:tcPr>
+          <w:p>
+            <w:pPr>
+              <w:jc w:val="both"/>
+            </w:pPr>
+            <w:r>
+              <w:t>Taille données (octets)</w:t>
+            </w:r>
+          </w:p>
+        </w:tc>
+        <w:tc>
+          <w:tcPr>
+            <w:tcW w:w="2268" w:type="dxa"/>
+            <w:tcMar>
+              <w:left w:w="57" w:type="dxa"/>
+              <w:right w:w="57" w:type="dxa"/>
+            </w:tcMar>
+          </w:tcPr>
+          <w:p>
+            <w:pPr>
+              <w:jc w:val="both"/>
+            </w:pPr>
+            <w:r>
+              <w:t>Temps aller-retour (ms)</w:t>
+            </w:r>
+          </w:p>
+        </w:tc>
+        <w:tc>
+          <w:tcPr>
+            <w:tcW w:w="1275" w:type="dxa"/>
+            <w:tcMar>
+              <w:left w:w="57" w:type="dxa"/>
+              <w:right w:w="57" w:type="dxa"/>
+            </w:tcMar>
+          </w:tcPr>
+          <w:p>
+            <w:pPr>
+              <w:jc w:val="both"/>
+            </w:pPr>
+            <w:r>
+              <w:t>Latence (ms)</w:t>
+            </w:r>
+          </w:p>
+        </w:tc>
+        <w:tc>
+          <w:tcPr>
+            <w:tcW w:w="1134" w:type="dxa"/>
+            <w:tcMar>
+              <w:left w:w="57" w:type="dxa"/>
+              <w:right w:w="57" w:type="dxa"/>
+            </w:tcMar>
+          </w:tcPr>
+          <w:p>
+            <w:pPr>
+              <w:jc w:val="both"/>
+            </w:pPr>
+            <w:proofErr w:type="spellStart"/>
+            <w:r>
+              <w:t>Tprop</w:t>
+            </w:r>
+            <w:proofErr w:type="spellEnd"/>
+            <w:r>
+              <w:t xml:space="preserve"> (ms)</w:t>
+            </w:r>
+          </w:p>
+        </w:tc>
+        <w:tc>
+          <w:tcPr>
+            <w:tcW w:w="2127" w:type="dxa"/>
+            <w:tcMar>
+              <w:left w:w="57" w:type="dxa"/>
+              <w:right w:w="57" w:type="dxa"/>
+            </w:tcMar>
+          </w:tcPr>
+          <w:p>
+            <w:pPr>
+              <w:jc w:val="both"/>
+            </w:pPr>
+            <w:r>
+              <w:t>Temps protocole</w:t>
+            </w:r>
+            <w:r>
+              <w:t xml:space="preserve"> (ms)</w:t>
+            </w:r>
+          </w:p>
+        </w:tc>
+      </w:tr>
+      <w:tr>
+        <w:tc>
+          <w:tcPr>
+            <w:tcW w:w="2122" w:type="dxa"/>
+          </w:tcPr>
+          <w:p>
+            <w:pPr>
+              <w:jc w:val="both"/>
+            </w:pPr>
+            <w:r>
+              <w:t>64</w:t>
+            </w:r>
+          </w:p>
+        </w:tc>
+        <w:tc>
+          <w:tcPr>
+            <w:tcW w:w="2268" w:type="dxa"/>
+          </w:tcPr>
+          <w:p>
+            <w:pPr>
+              <w:jc w:val="both"/>
+            </w:pPr>
+            <w:r>
+              <w:t>0,403</w:t>
+            </w:r>
+          </w:p>
+        </w:tc>
+        <w:tc>
+          <w:tcPr>
+            <w:tcW w:w="1275" w:type="dxa"/>
+          </w:tcPr>
+          <w:p>
+            <w:pPr>
+              <w:jc w:val="both"/>
+            </w:pPr>
+            <w:r>
+              <w:t>0,2015</w:t>
+            </w:r>
+          </w:p>
+        </w:tc>
+        <w:tc>
+          <w:tcPr>
+            <w:tcW w:w="1134" w:type="dxa"/>
+          </w:tcPr>
+          <w:p>
+            <w:pPr>
+              <w:jc w:val="both"/>
+            </w:pPr>
+            <w:r>
+              <w:t>0,06</w:t>
+            </w:r>
+          </w:p>
+        </w:tc>
+        <w:tc>
+          <w:tcPr>
+            <w:tcW w:w="2127" w:type="dxa"/>
+          </w:tcPr>
+          <w:p>
+            <w:pPr>
+              <w:jc w:val="both"/>
+            </w:pPr>
+            <w:r>
+              <w:t>0,1415</w:t>
+            </w:r>
+          </w:p>
+        </w:tc>
+      </w:tr>
+      <w:tr>
+        <w:tc>
+          <w:tcPr>
+            <w:tcW w:w="2122" w:type="dxa"/>
+          </w:tcPr>
+          <w:p>
+            <w:pPr>
+              <w:jc w:val="both"/>
+            </w:pPr>
+            <w:r>
+              <w:t>1000</w:t>
+            </w:r>
+          </w:p>
+        </w:tc>
+        <w:tc>
+          <w:tcPr>
+            <w:tcW w:w="2268" w:type="dxa"/>
+          </w:tcPr>
+          <w:p>
+            <w:pPr>
+              <w:jc w:val="both"/>
+            </w:pPr>
+            <w:r>
+              <w:t>1,938</w:t>
+            </w:r>
+          </w:p>
+        </w:tc>
+        <w:tc>
+          <w:tcPr>
+            <w:tcW w:w="1275" w:type="dxa"/>
+          </w:tcPr>
+          <w:p>
+            <w:pPr>
+              <w:jc w:val="both"/>
+            </w:pPr>
+            <w:r>
+              <w:t>0,969</w:t>
+            </w:r>
+          </w:p>
+        </w:tc>
+        <w:tc>
+          <w:tcPr>
+            <w:tcW w:w="1134" w:type="dxa"/>
+          </w:tcPr>
+          <w:p>
+            <w:pPr>
+              <w:jc w:val="both"/>
+            </w:pPr>
+            <w:r>
+              <w:t>0,06</w:t>
+            </w:r>
+          </w:p>
+        </w:tc>
+        <w:tc>
+          <w:tcPr>
+            <w:tcW w:w="2127" w:type="dxa"/>
+          </w:tcPr>
+          <w:p>
+            <w:pPr>
+              <w:jc w:val="both"/>
+            </w:pPr>
+            <w:r>
+              <w:t>0,909</w:t>
+            </w:r>
+          </w:p>
+        </w:tc>
+      </w:tr>
+      <w:tr>
+        <w:tc>
+          <w:tcPr>
+            <w:tcW w:w="2122" w:type="dxa"/>
+          </w:tcPr>
+          <w:p>
+            <w:pPr>
+              <w:jc w:val="both"/>
+            </w:pPr>
+            <w:r>
+              <w:t>1472</w:t>
+            </w:r>
+          </w:p>
+        </w:tc>
+        <w:tc>
+          <w:tcPr>
+            <w:tcW w:w="2268" w:type="dxa"/>
+          </w:tcPr>
+          <w:p>
+            <w:pPr>
+              <w:jc w:val="both"/>
+            </w:pPr>
+            <w:r>
+              <w:t>2,708</w:t>
+            </w:r>
+          </w:p>
+        </w:tc>
+        <w:tc>
+          <w:tcPr>
+            <w:tcW w:w="1275" w:type="dxa"/>
+          </w:tcPr>
+          <w:p>
+            <w:pPr>
+              <w:jc w:val="both"/>
+            </w:pPr>
+            <w:r>
+              <w:t>1,354</w:t>
+            </w:r>
+          </w:p>
+        </w:tc>
+        <w:tc>
+          <w:tcPr>
+            <w:tcW w:w="1134" w:type="dxa"/>
+          </w:tcPr>
+          <w:p>
+            <w:pPr>
+              <w:jc w:val="both"/>
+            </w:pPr>
+            <w:r>
+              <w:t>0,06</w:t>
+            </w:r>
+          </w:p>
+        </w:tc>
+        <w:tc>
+          <w:tcPr>
+            <w:tcW w:w="2127" w:type="dxa"/>
+          </w:tcPr>
+          <w:p>
+            <w:pPr>
+              <w:jc w:val="both"/>
+            </w:pPr>
+            <w:r>
+              <w:t>1,294</w:t>
+            </w:r>
+          </w:p>
+        </w:tc>
+      </w:tr>
+    </w:tbl>
+    <w:p>
+      <w:pPr>
+        <w:jc w:val="both"/>
+      </w:pPr>
+    </w:p>
+    <w:p>
+      <w:pPr>
+        <w:jc w:val="both"/>
+      </w:pPr>
+      <w:r>
+        <w:t xml:space="preserve">Plus la taille des données est grande plus le temps d’émission est important ce qui implique une augmentation la latence (et donc du temps d’aller-retour). </w:t>
+      </w:r>
+    </w:p>
+    <w:p>
+      <w:pPr>
+        <w:jc w:val="both"/>
+        <w:rPr>
+          <w:u w:val="single"/>
+        </w:rPr>
+      </w:pPr>
+      <w:r>
+        <w:rPr>
+          <w:u w:val="single"/>
+        </w:rPr>
+        <w:t xml:space="preserve">14) </w:t>
+      </w:r>
+      <w:r>
+        <w:rPr>
+          <w:u w:val="single"/>
+        </w:rPr>
+        <w:t>Utilisation de commutateur (ou switch) :</w:t>
+      </w:r>
+    </w:p>
+    <w:p>
+      <w:pPr>
+        <w:jc w:val="both"/>
+      </w:pPr>
+      <w:r>
+        <w:t xml:space="preserve">Avec l’utilisation d’un switch, si on envoie de trame de taille maximale </w:t>
+      </w:r>
+      <w:r>
+        <w:t>sur le r</w:t>
+      </w:r>
+      <w:r>
+        <w:t>éseau on observe</w:t>
+      </w:r>
+      <w:r>
+        <w:t xml:space="preserve"> des débits d’environ 95 Mbits/s aussi bien en émission qu’en réception.</w:t>
+      </w:r>
+      <w:r>
+        <w:t xml:space="preserve"> </w:t>
+      </w:r>
+      <w:r>
+        <w:t xml:space="preserve"> </w:t>
+      </w:r>
+      <w:r>
+        <w:t>Le commutateur permet d’envoyer directement les paquets de la machine source à la machine de destination. Cette caractéristique du commutateur fait que même sur un réseau composé de plusieurs machines, chaque communication se fait comme s’il n’y avait qu’un émet</w:t>
+      </w:r>
+      <w:r>
+        <w:t>teur et récepteur.</w:t>
+      </w:r>
+    </w:p>
+    <w:p>
+      <w:pPr>
+        <w:jc w:val="both"/>
+      </w:pPr>
+      <w:r>
+        <w:t>Pour observer une baisse de débit sur un réseau avec commutateur, il faut provoquer une congestion. Nous avons essayé de créer une congestion sur notre réseau de quatre machines en envoyant deux flux d’info</w:t>
+      </w:r>
+      <w:r>
+        <w:t xml:space="preserve">rmations sur la même machine. Cependant aucune baisse de débit n’a été observé lors de ce test. Ceci est dû à une caractéristique particulière des commutateurs : </w:t>
+      </w:r>
+      <w:r>
+        <w:rPr>
+          <w:i/>
+        </w:rPr>
+        <w:t xml:space="preserve">stop and </w:t>
+      </w:r>
+      <w:proofErr w:type="spellStart"/>
+      <w:r>
+        <w:rPr>
+          <w:i/>
+        </w:rPr>
+        <w:t>forward</w:t>
+      </w:r>
+      <w:proofErr w:type="spellEnd"/>
+      <w:r>
+        <w:t>. Le commutateur possède une file d’attente qui permet de stocker les paquets le temps de leur réémission vers la machine réceptrice. La congestion survient quand la file d’attente est pleine, il y a alors destruction des paquets que l’on ne peut plus stocker.</w:t>
+      </w:r>
+      <w:r>
+        <w:t xml:space="preserve"> La dégradation des paquets provoque une fort</w:t>
+      </w:r>
+      <w:r>
+        <w:t xml:space="preserve">e dégradation des performances. Pour éviter la perte de performance, les commutateurs détecte quand leur </w:t>
+      </w:r>
+      <w:r>
+        <w:t>file d’attente est presque</w:t>
+      </w:r>
+      <w:r>
+        <w:t xml:space="preserve"> pleine et ils </w:t>
+      </w:r>
+      <w:r>
+        <w:t xml:space="preserve">envoient des trames particulières (fausse trame : </w:t>
+      </w:r>
+      <w:proofErr w:type="spellStart"/>
+      <w:r>
+        <w:t>half</w:t>
+      </w:r>
+      <w:proofErr w:type="spellEnd"/>
+      <w:r>
+        <w:t xml:space="preserve">-duplex et trame « pause » en full-duplex) </w:t>
+      </w:r>
+      <w:r>
+        <w:t>sur le réseau pour réduire la vitesse des émissions et ainsi éviter la congestion.</w:t>
       </w:r>
     </w:p>
     <w:sectPr>
@@ -1923,7 +3980,1317 @@
       <w:color w:val="808080"/>
     </w:rPr>
   </w:style>
+  <w:style w:type="table" w:styleId="Grilledutableau">
+    <w:name w:val="Table Grid"/>
+    <w:basedOn w:val="TableauNormal"/>
+    <w:uiPriority w:val="39"/>
+    <w:rsid w:val="00976EFF"/>
+    <w:pPr>
+      <w:spacing w:after="0" w:line="240" w:lineRule="auto"/>
+    </w:pPr>
+    <w:tblPr>
+      <w:tblBorders>
+        <w:top w:val="single" w:sz="4" w:space="0" w:color="auto"/>
+        <w:left w:val="single" w:sz="4" w:space="0" w:color="auto"/>
+        <w:bottom w:val="single" w:sz="4" w:space="0" w:color="auto"/>
+        <w:right w:val="single" w:sz="4" w:space="0" w:color="auto"/>
+        <w:insideH w:val="single" w:sz="4" w:space="0" w:color="auto"/>
+        <w:insideV w:val="single" w:sz="4" w:space="0" w:color="auto"/>
+      </w:tblBorders>
+    </w:tblPr>
+  </w:style>
 </w:styles>
+</file>
+
+<file path=word/charts/chart1.xml><?xml version="1.0" encoding="utf-8"?>
+<c:chartSpace xmlns:c="http://schemas.openxmlformats.org/drawingml/2006/chart" xmlns:a="http://schemas.openxmlformats.org/drawingml/2006/main" xmlns:r="http://schemas.openxmlformats.org/officeDocument/2006/relationships" xmlns:c16r2="http://schemas.microsoft.com/office/drawing/2015/06/chart">
+  <c:date1904 val="0"/>
+  <c:lang val="fr-FR"/>
+  <c:roundedCorners val="0"/>
+  <mc:AlternateContent xmlns:mc="http://schemas.openxmlformats.org/markup-compatibility/2006">
+    <mc:Choice xmlns:c14="http://schemas.microsoft.com/office/drawing/2007/8/2/chart" Requires="c14">
+      <c14:style val="102"/>
+    </mc:Choice>
+    <mc:Fallback>
+      <c:style val="2"/>
+    </mc:Fallback>
+  </mc:AlternateContent>
+  <c:chart>
+    <c:title>
+      <c:tx>
+        <c:rich>
+          <a:bodyPr rot="0" spcFirstLastPara="1" vertOverflow="ellipsis" vert="horz" wrap="square" anchor="ctr" anchorCtr="1"/>
+          <a:lstStyle/>
+          <a:p>
+            <a:pPr>
+              <a:defRPr sz="1400" b="0" i="0" u="none" strike="noStrike" kern="1200" spc="0" baseline="0">
+                <a:solidFill>
+                  <a:schemeClr val="tx1">
+                    <a:lumMod val="65000"/>
+                    <a:lumOff val="35000"/>
+                  </a:schemeClr>
+                </a:solidFill>
+                <a:latin typeface="+mn-lt"/>
+                <a:ea typeface="+mn-ea"/>
+                <a:cs typeface="+mn-cs"/>
+              </a:defRPr>
+            </a:pPr>
+            <a:r>
+              <a:rPr lang="fr-FR"/>
+              <a:t>Débit trafic simple vs trafic multiple</a:t>
+            </a:r>
+          </a:p>
+        </c:rich>
+      </c:tx>
+      <c:overlay val="0"/>
+      <c:spPr>
+        <a:noFill/>
+        <a:ln>
+          <a:noFill/>
+        </a:ln>
+        <a:effectLst/>
+      </c:spPr>
+      <c:txPr>
+        <a:bodyPr rot="0" spcFirstLastPara="1" vertOverflow="ellipsis" vert="horz" wrap="square" anchor="ctr" anchorCtr="1"/>
+        <a:lstStyle/>
+        <a:p>
+          <a:pPr>
+            <a:defRPr sz="1400" b="0" i="0" u="none" strike="noStrike" kern="1200" spc="0" baseline="0">
+              <a:solidFill>
+                <a:schemeClr val="tx1">
+                  <a:lumMod val="65000"/>
+                  <a:lumOff val="35000"/>
+                </a:schemeClr>
+              </a:solidFill>
+              <a:latin typeface="+mn-lt"/>
+              <a:ea typeface="+mn-ea"/>
+              <a:cs typeface="+mn-cs"/>
+            </a:defRPr>
+          </a:pPr>
+          <a:endParaRPr lang="fr-FR"/>
+        </a:p>
+      </c:txPr>
+    </c:title>
+    <c:autoTitleDeleted val="0"/>
+    <c:plotArea>
+      <c:layout>
+        <c:manualLayout>
+          <c:layoutTarget val="inner"/>
+          <c:xMode val="edge"/>
+          <c:yMode val="edge"/>
+          <c:x val="0.16348381452318461"/>
+          <c:y val="0.17171296296296296"/>
+          <c:w val="0.52919619422572184"/>
+          <c:h val="0.62271617089530473"/>
+        </c:manualLayout>
+      </c:layout>
+      <c:scatterChart>
+        <c:scatterStyle val="smoothMarker"/>
+        <c:varyColors val="0"/>
+        <c:ser>
+          <c:idx val="0"/>
+          <c:order val="0"/>
+          <c:tx>
+            <c:strRef>
+              <c:f>Feuil1!$A$16</c:f>
+              <c:strCache>
+                <c:ptCount val="1"/>
+                <c:pt idx="0">
+                  <c:v>émetteur unique</c:v>
+                </c:pt>
+              </c:strCache>
+            </c:strRef>
+          </c:tx>
+          <c:spPr>
+            <a:ln w="19050" cap="rnd">
+              <a:solidFill>
+                <a:schemeClr val="accent2"/>
+              </a:solidFill>
+              <a:round/>
+            </a:ln>
+            <a:effectLst/>
+          </c:spPr>
+          <c:marker>
+            <c:symbol val="circle"/>
+            <c:size val="5"/>
+            <c:spPr>
+              <a:solidFill>
+                <a:schemeClr val="accent2"/>
+              </a:solidFill>
+              <a:ln w="9525">
+                <a:solidFill>
+                  <a:schemeClr val="accent2"/>
+                </a:solidFill>
+              </a:ln>
+              <a:effectLst/>
+            </c:spPr>
+          </c:marker>
+          <c:xVal>
+            <c:numRef>
+              <c:f>Feuil1!$A$19:$A$26</c:f>
+              <c:numCache>
+                <c:formatCode>General</c:formatCode>
+                <c:ptCount val="8"/>
+                <c:pt idx="0">
+                  <c:v>10</c:v>
+                </c:pt>
+                <c:pt idx="1">
+                  <c:v>20</c:v>
+                </c:pt>
+                <c:pt idx="2">
+                  <c:v>100</c:v>
+                </c:pt>
+                <c:pt idx="3">
+                  <c:v>1000</c:v>
+                </c:pt>
+                <c:pt idx="4">
+                  <c:v>1472</c:v>
+                </c:pt>
+                <c:pt idx="5">
+                  <c:v>1473</c:v>
+                </c:pt>
+                <c:pt idx="6">
+                  <c:v>2800</c:v>
+                </c:pt>
+                <c:pt idx="7">
+                  <c:v>3000</c:v>
+                </c:pt>
+              </c:numCache>
+            </c:numRef>
+          </c:xVal>
+          <c:yVal>
+            <c:numRef>
+              <c:f>Feuil1!$B$19:$B$26</c:f>
+              <c:numCache>
+                <c:formatCode>General</c:formatCode>
+                <c:ptCount val="8"/>
+                <c:pt idx="0">
+                  <c:v>1190</c:v>
+                </c:pt>
+                <c:pt idx="1">
+                  <c:v>2326</c:v>
+                </c:pt>
+                <c:pt idx="2">
+                  <c:v>6024</c:v>
+                </c:pt>
+                <c:pt idx="3">
+                  <c:v>9381</c:v>
+                </c:pt>
+                <c:pt idx="4">
+                  <c:v>9571</c:v>
+                </c:pt>
+                <c:pt idx="5">
+                  <c:v>9081</c:v>
+                </c:pt>
+                <c:pt idx="6">
+                  <c:v>9576</c:v>
+                </c:pt>
+                <c:pt idx="7">
+                  <c:v>9428</c:v>
+                </c:pt>
+              </c:numCache>
+            </c:numRef>
+          </c:yVal>
+          <c:smooth val="1"/>
+          <c:extLst>
+            <c:ext xmlns:c16="http://schemas.microsoft.com/office/drawing/2014/chart" uri="{C3380CC4-5D6E-409C-BE32-E72D297353CC}">
+              <c16:uniqueId val="{00000000-6123-46A6-98A2-FCC6E0A837E7}"/>
+            </c:ext>
+          </c:extLst>
+        </c:ser>
+        <c:ser>
+          <c:idx val="1"/>
+          <c:order val="1"/>
+          <c:tx>
+            <c:strRef>
+              <c:f>Feuil1!$B$2</c:f>
+              <c:strCache>
+                <c:ptCount val="1"/>
+                <c:pt idx="0">
+                  <c:v>deux émetteurs (pc1)</c:v>
+                </c:pt>
+              </c:strCache>
+            </c:strRef>
+          </c:tx>
+          <c:spPr>
+            <a:ln w="19050" cap="rnd">
+              <a:solidFill>
+                <a:schemeClr val="accent1"/>
+              </a:solidFill>
+              <a:round/>
+            </a:ln>
+            <a:effectLst/>
+          </c:spPr>
+          <c:marker>
+            <c:symbol val="circle"/>
+            <c:size val="5"/>
+            <c:spPr>
+              <a:solidFill>
+                <a:schemeClr val="accent1"/>
+              </a:solidFill>
+              <a:ln w="9525">
+                <a:solidFill>
+                  <a:schemeClr val="accent1"/>
+                </a:solidFill>
+              </a:ln>
+              <a:effectLst/>
+            </c:spPr>
+          </c:marker>
+          <c:xVal>
+            <c:numRef>
+              <c:f>Feuil1!$A$4:$A$11</c:f>
+              <c:numCache>
+                <c:formatCode>General</c:formatCode>
+                <c:ptCount val="8"/>
+                <c:pt idx="0">
+                  <c:v>10</c:v>
+                </c:pt>
+                <c:pt idx="1">
+                  <c:v>20</c:v>
+                </c:pt>
+                <c:pt idx="2">
+                  <c:v>100</c:v>
+                </c:pt>
+                <c:pt idx="3">
+                  <c:v>1000</c:v>
+                </c:pt>
+                <c:pt idx="4">
+                  <c:v>1472</c:v>
+                </c:pt>
+                <c:pt idx="5">
+                  <c:v>1473</c:v>
+                </c:pt>
+                <c:pt idx="6">
+                  <c:v>2800</c:v>
+                </c:pt>
+                <c:pt idx="7">
+                  <c:v>3000</c:v>
+                </c:pt>
+              </c:numCache>
+            </c:numRef>
+          </c:xVal>
+          <c:yVal>
+            <c:numRef>
+              <c:f>Feuil1!$B$4:$B$11</c:f>
+              <c:numCache>
+                <c:formatCode>General</c:formatCode>
+                <c:ptCount val="8"/>
+                <c:pt idx="0">
+                  <c:v>602</c:v>
+                </c:pt>
+                <c:pt idx="1">
+                  <c:v>1133</c:v>
+                </c:pt>
+                <c:pt idx="2">
+                  <c:v>2886</c:v>
+                </c:pt>
+                <c:pt idx="3">
+                  <c:v>4892</c:v>
+                </c:pt>
+                <c:pt idx="4">
+                  <c:v>5180</c:v>
+                </c:pt>
+                <c:pt idx="5">
+                  <c:v>4651</c:v>
+                </c:pt>
+                <c:pt idx="6">
+                  <c:v>5274</c:v>
+                </c:pt>
+                <c:pt idx="7">
+                  <c:v>5206</c:v>
+                </c:pt>
+              </c:numCache>
+            </c:numRef>
+          </c:yVal>
+          <c:smooth val="1"/>
+          <c:extLst>
+            <c:ext xmlns:c16="http://schemas.microsoft.com/office/drawing/2014/chart" uri="{C3380CC4-5D6E-409C-BE32-E72D297353CC}">
+              <c16:uniqueId val="{00000001-6123-46A6-98A2-FCC6E0A837E7}"/>
+            </c:ext>
+          </c:extLst>
+        </c:ser>
+        <c:ser>
+          <c:idx val="2"/>
+          <c:order val="2"/>
+          <c:tx>
+            <c:strRef>
+              <c:f>Feuil1!$C$2</c:f>
+              <c:strCache>
+                <c:ptCount val="1"/>
+                <c:pt idx="0">
+                  <c:v>deux émetteurs (pc3)</c:v>
+                </c:pt>
+              </c:strCache>
+            </c:strRef>
+          </c:tx>
+          <c:spPr>
+            <a:ln w="19050" cap="rnd">
+              <a:solidFill>
+                <a:schemeClr val="accent3"/>
+              </a:solidFill>
+              <a:round/>
+            </a:ln>
+            <a:effectLst/>
+          </c:spPr>
+          <c:marker>
+            <c:symbol val="circle"/>
+            <c:size val="5"/>
+            <c:spPr>
+              <a:solidFill>
+                <a:schemeClr val="accent3"/>
+              </a:solidFill>
+              <a:ln w="9525">
+                <a:solidFill>
+                  <a:schemeClr val="accent3"/>
+                </a:solidFill>
+              </a:ln>
+              <a:effectLst/>
+            </c:spPr>
+          </c:marker>
+          <c:xVal>
+            <c:numRef>
+              <c:f>Feuil1!$A$4:$A$11</c:f>
+              <c:numCache>
+                <c:formatCode>General</c:formatCode>
+                <c:ptCount val="8"/>
+                <c:pt idx="0">
+                  <c:v>10</c:v>
+                </c:pt>
+                <c:pt idx="1">
+                  <c:v>20</c:v>
+                </c:pt>
+                <c:pt idx="2">
+                  <c:v>100</c:v>
+                </c:pt>
+                <c:pt idx="3">
+                  <c:v>1000</c:v>
+                </c:pt>
+                <c:pt idx="4">
+                  <c:v>1472</c:v>
+                </c:pt>
+                <c:pt idx="5">
+                  <c:v>1473</c:v>
+                </c:pt>
+                <c:pt idx="6">
+                  <c:v>2800</c:v>
+                </c:pt>
+                <c:pt idx="7">
+                  <c:v>3000</c:v>
+                </c:pt>
+              </c:numCache>
+            </c:numRef>
+          </c:xVal>
+          <c:yVal>
+            <c:numRef>
+              <c:f>Feuil1!$C$4:$C$11</c:f>
+              <c:numCache>
+                <c:formatCode>General</c:formatCode>
+                <c:ptCount val="8"/>
+                <c:pt idx="0">
+                  <c:v>587</c:v>
+                </c:pt>
+                <c:pt idx="1">
+                  <c:v>1191</c:v>
+                </c:pt>
+                <c:pt idx="2">
+                  <c:v>2985</c:v>
+                </c:pt>
+                <c:pt idx="3">
+                  <c:v>4805</c:v>
+                </c:pt>
+                <c:pt idx="4">
+                  <c:v>4937</c:v>
+                </c:pt>
+                <c:pt idx="5">
+                  <c:v>4499</c:v>
+                </c:pt>
+                <c:pt idx="6">
+                  <c:v>4532</c:v>
+                </c:pt>
+                <c:pt idx="7">
+                  <c:v>4397</c:v>
+                </c:pt>
+              </c:numCache>
+            </c:numRef>
+          </c:yVal>
+          <c:smooth val="1"/>
+          <c:extLst>
+            <c:ext xmlns:c16="http://schemas.microsoft.com/office/drawing/2014/chart" uri="{C3380CC4-5D6E-409C-BE32-E72D297353CC}">
+              <c16:uniqueId val="{00000002-6123-46A6-98A2-FCC6E0A837E7}"/>
+            </c:ext>
+          </c:extLst>
+        </c:ser>
+        <c:dLbls>
+          <c:showLegendKey val="0"/>
+          <c:showVal val="0"/>
+          <c:showCatName val="0"/>
+          <c:showSerName val="0"/>
+          <c:showPercent val="0"/>
+          <c:showBubbleSize val="0"/>
+        </c:dLbls>
+        <c:axId val="706686271"/>
+        <c:axId val="706687519"/>
+      </c:scatterChart>
+      <c:valAx>
+        <c:axId val="706686271"/>
+        <c:scaling>
+          <c:orientation val="minMax"/>
+          <c:max val="3100"/>
+          <c:min val="0"/>
+        </c:scaling>
+        <c:delete val="0"/>
+        <c:axPos val="b"/>
+        <c:title>
+          <c:tx>
+            <c:rich>
+              <a:bodyPr rot="0" spcFirstLastPara="1" vertOverflow="ellipsis" vert="horz" wrap="square" anchor="ctr" anchorCtr="1"/>
+              <a:lstStyle/>
+              <a:p>
+                <a:pPr>
+                  <a:defRPr sz="1000" b="0" i="0" u="none" strike="noStrike" kern="1200" baseline="0">
+                    <a:solidFill>
+                      <a:schemeClr val="tx1">
+                        <a:lumMod val="65000"/>
+                        <a:lumOff val="35000"/>
+                      </a:schemeClr>
+                    </a:solidFill>
+                    <a:latin typeface="+mn-lt"/>
+                    <a:ea typeface="+mn-ea"/>
+                    <a:cs typeface="+mn-cs"/>
+                  </a:defRPr>
+                </a:pPr>
+                <a:r>
+                  <a:rPr lang="fr-FR"/>
+                  <a:t>Taille (octets)</a:t>
+                </a:r>
+              </a:p>
+            </c:rich>
+          </c:tx>
+          <c:overlay val="0"/>
+          <c:spPr>
+            <a:noFill/>
+            <a:ln>
+              <a:noFill/>
+            </a:ln>
+            <a:effectLst/>
+          </c:spPr>
+          <c:txPr>
+            <a:bodyPr rot="0" spcFirstLastPara="1" vertOverflow="ellipsis" vert="horz" wrap="square" anchor="ctr" anchorCtr="1"/>
+            <a:lstStyle/>
+            <a:p>
+              <a:pPr>
+                <a:defRPr sz="1000" b="0" i="0" u="none" strike="noStrike" kern="1200" baseline="0">
+                  <a:solidFill>
+                    <a:schemeClr val="tx1">
+                      <a:lumMod val="65000"/>
+                      <a:lumOff val="35000"/>
+                    </a:schemeClr>
+                  </a:solidFill>
+                  <a:latin typeface="+mn-lt"/>
+                  <a:ea typeface="+mn-ea"/>
+                  <a:cs typeface="+mn-cs"/>
+                </a:defRPr>
+              </a:pPr>
+              <a:endParaRPr lang="fr-FR"/>
+            </a:p>
+          </c:txPr>
+        </c:title>
+        <c:numFmt formatCode="General" sourceLinked="1"/>
+        <c:majorTickMark val="none"/>
+        <c:minorTickMark val="none"/>
+        <c:tickLblPos val="nextTo"/>
+        <c:spPr>
+          <a:noFill/>
+          <a:ln w="9525" cap="flat" cmpd="sng" algn="ctr">
+            <a:solidFill>
+              <a:schemeClr val="tx1">
+                <a:lumMod val="25000"/>
+                <a:lumOff val="75000"/>
+              </a:schemeClr>
+            </a:solidFill>
+            <a:round/>
+          </a:ln>
+          <a:effectLst/>
+        </c:spPr>
+        <c:txPr>
+          <a:bodyPr rot="-60000000" spcFirstLastPara="1" vertOverflow="ellipsis" vert="horz" wrap="square" anchor="ctr" anchorCtr="1"/>
+          <a:lstStyle/>
+          <a:p>
+            <a:pPr>
+              <a:defRPr sz="900" b="0" i="0" u="none" strike="noStrike" kern="1200" baseline="0">
+                <a:solidFill>
+                  <a:schemeClr val="tx1">
+                    <a:lumMod val="65000"/>
+                    <a:lumOff val="35000"/>
+                  </a:schemeClr>
+                </a:solidFill>
+                <a:latin typeface="+mn-lt"/>
+                <a:ea typeface="+mn-ea"/>
+                <a:cs typeface="+mn-cs"/>
+              </a:defRPr>
+            </a:pPr>
+            <a:endParaRPr lang="fr-FR"/>
+          </a:p>
+        </c:txPr>
+        <c:crossAx val="706687519"/>
+        <c:crosses val="autoZero"/>
+        <c:crossBetween val="midCat"/>
+      </c:valAx>
+      <c:valAx>
+        <c:axId val="706687519"/>
+        <c:scaling>
+          <c:orientation val="minMax"/>
+        </c:scaling>
+        <c:delete val="0"/>
+        <c:axPos val="l"/>
+        <c:majorGridlines>
+          <c:spPr>
+            <a:ln w="9525" cap="flat" cmpd="sng" algn="ctr">
+              <a:solidFill>
+                <a:schemeClr val="tx1">
+                  <a:lumMod val="15000"/>
+                  <a:lumOff val="85000"/>
+                </a:schemeClr>
+              </a:solidFill>
+              <a:round/>
+            </a:ln>
+            <a:effectLst/>
+          </c:spPr>
+        </c:majorGridlines>
+        <c:title>
+          <c:tx>
+            <c:rich>
+              <a:bodyPr rot="-5400000" spcFirstLastPara="1" vertOverflow="ellipsis" vert="horz" wrap="square" anchor="ctr" anchorCtr="1"/>
+              <a:lstStyle/>
+              <a:p>
+                <a:pPr>
+                  <a:defRPr sz="1000" b="0" i="0" u="none" strike="noStrike" kern="1200" baseline="0">
+                    <a:solidFill>
+                      <a:schemeClr val="tx1">
+                        <a:lumMod val="65000"/>
+                        <a:lumOff val="35000"/>
+                      </a:schemeClr>
+                    </a:solidFill>
+                    <a:latin typeface="+mn-lt"/>
+                    <a:ea typeface="+mn-ea"/>
+                    <a:cs typeface="+mn-cs"/>
+                  </a:defRPr>
+                </a:pPr>
+                <a:r>
+                  <a:rPr lang="fr-FR"/>
+                  <a:t>Débit (kbits/s)</a:t>
+                </a:r>
+              </a:p>
+            </c:rich>
+          </c:tx>
+          <c:overlay val="0"/>
+          <c:spPr>
+            <a:noFill/>
+            <a:ln>
+              <a:noFill/>
+            </a:ln>
+            <a:effectLst/>
+          </c:spPr>
+          <c:txPr>
+            <a:bodyPr rot="-5400000" spcFirstLastPara="1" vertOverflow="ellipsis" vert="horz" wrap="square" anchor="ctr" anchorCtr="1"/>
+            <a:lstStyle/>
+            <a:p>
+              <a:pPr>
+                <a:defRPr sz="1000" b="0" i="0" u="none" strike="noStrike" kern="1200" baseline="0">
+                  <a:solidFill>
+                    <a:schemeClr val="tx1">
+                      <a:lumMod val="65000"/>
+                      <a:lumOff val="35000"/>
+                    </a:schemeClr>
+                  </a:solidFill>
+                  <a:latin typeface="+mn-lt"/>
+                  <a:ea typeface="+mn-ea"/>
+                  <a:cs typeface="+mn-cs"/>
+                </a:defRPr>
+              </a:pPr>
+              <a:endParaRPr lang="fr-FR"/>
+            </a:p>
+          </c:txPr>
+        </c:title>
+        <c:numFmt formatCode="General" sourceLinked="1"/>
+        <c:majorTickMark val="none"/>
+        <c:minorTickMark val="none"/>
+        <c:tickLblPos val="nextTo"/>
+        <c:spPr>
+          <a:noFill/>
+          <a:ln w="9525" cap="flat" cmpd="sng" algn="ctr">
+            <a:solidFill>
+              <a:schemeClr val="tx1">
+                <a:lumMod val="25000"/>
+                <a:lumOff val="75000"/>
+              </a:schemeClr>
+            </a:solidFill>
+            <a:round/>
+          </a:ln>
+          <a:effectLst/>
+        </c:spPr>
+        <c:txPr>
+          <a:bodyPr rot="-60000000" spcFirstLastPara="1" vertOverflow="ellipsis" vert="horz" wrap="square" anchor="ctr" anchorCtr="1"/>
+          <a:lstStyle/>
+          <a:p>
+            <a:pPr>
+              <a:defRPr sz="900" b="0" i="0" u="none" strike="noStrike" kern="1200" baseline="0">
+                <a:solidFill>
+                  <a:schemeClr val="tx1">
+                    <a:lumMod val="65000"/>
+                    <a:lumOff val="35000"/>
+                  </a:schemeClr>
+                </a:solidFill>
+                <a:latin typeface="+mn-lt"/>
+                <a:ea typeface="+mn-ea"/>
+                <a:cs typeface="+mn-cs"/>
+              </a:defRPr>
+            </a:pPr>
+            <a:endParaRPr lang="fr-FR"/>
+          </a:p>
+        </c:txPr>
+        <c:crossAx val="706686271"/>
+        <c:crosses val="autoZero"/>
+        <c:crossBetween val="midCat"/>
+      </c:valAx>
+      <c:spPr>
+        <a:noFill/>
+        <a:ln>
+          <a:noFill/>
+        </a:ln>
+        <a:effectLst/>
+      </c:spPr>
+    </c:plotArea>
+    <c:legend>
+      <c:legendPos val="r"/>
+      <c:layout>
+        <c:manualLayout>
+          <c:xMode val="edge"/>
+          <c:yMode val="edge"/>
+          <c:x val="0.69023556430446198"/>
+          <c:y val="0.44320501603966173"/>
+          <c:w val="0.30143110236220472"/>
+          <c:h val="0.23437664041994752"/>
+        </c:manualLayout>
+      </c:layout>
+      <c:overlay val="0"/>
+      <c:spPr>
+        <a:noFill/>
+        <a:ln>
+          <a:noFill/>
+        </a:ln>
+        <a:effectLst/>
+      </c:spPr>
+      <c:txPr>
+        <a:bodyPr rot="0" spcFirstLastPara="1" vertOverflow="ellipsis" vert="horz" wrap="square" anchor="ctr" anchorCtr="1"/>
+        <a:lstStyle/>
+        <a:p>
+          <a:pPr>
+            <a:defRPr sz="900" b="0" i="0" u="none" strike="noStrike" kern="1200" baseline="0">
+              <a:solidFill>
+                <a:schemeClr val="tx1">
+                  <a:lumMod val="65000"/>
+                  <a:lumOff val="35000"/>
+                </a:schemeClr>
+              </a:solidFill>
+              <a:latin typeface="+mn-lt"/>
+              <a:ea typeface="+mn-ea"/>
+              <a:cs typeface="+mn-cs"/>
+            </a:defRPr>
+          </a:pPr>
+          <a:endParaRPr lang="fr-FR"/>
+        </a:p>
+      </c:txPr>
+    </c:legend>
+    <c:plotVisOnly val="1"/>
+    <c:dispBlanksAs val="gap"/>
+    <c:showDLblsOverMax val="0"/>
+  </c:chart>
+  <c:spPr>
+    <a:solidFill>
+      <a:schemeClr val="bg1"/>
+    </a:solidFill>
+    <a:ln w="9525" cap="flat" cmpd="sng" algn="ctr">
+      <a:solidFill>
+        <a:schemeClr val="tx1">
+          <a:lumMod val="15000"/>
+          <a:lumOff val="85000"/>
+        </a:schemeClr>
+      </a:solidFill>
+      <a:round/>
+    </a:ln>
+    <a:effectLst/>
+  </c:spPr>
+  <c:txPr>
+    <a:bodyPr/>
+    <a:lstStyle/>
+    <a:p>
+      <a:pPr>
+        <a:defRPr/>
+      </a:pPr>
+      <a:endParaRPr lang="fr-FR"/>
+    </a:p>
+  </c:txPr>
+  <c:externalData r:id="rId3">
+    <c:autoUpdate val="0"/>
+  </c:externalData>
+</c:chartSpace>
+</file>
+
+<file path=word/charts/colors1.xml><?xml version="1.0" encoding="utf-8"?>
+<cs:colorStyle xmlns:cs="http://schemas.microsoft.com/office/drawing/2012/chartStyle" xmlns:a="http://schemas.openxmlformats.org/drawingml/2006/main" meth="cycle" id="10">
+  <a:schemeClr val="accent1"/>
+  <a:schemeClr val="accent2"/>
+  <a:schemeClr val="accent3"/>
+  <a:schemeClr val="accent4"/>
+  <a:schemeClr val="accent5"/>
+  <a:schemeClr val="accent6"/>
+  <cs:variation/>
+  <cs:variation>
+    <a:lumMod val="60000"/>
+  </cs:variation>
+  <cs:variation>
+    <a:lumMod val="80000"/>
+    <a:lumOff val="20000"/>
+  </cs:variation>
+  <cs:variation>
+    <a:lumMod val="80000"/>
+  </cs:variation>
+  <cs:variation>
+    <a:lumMod val="60000"/>
+    <a:lumOff val="40000"/>
+  </cs:variation>
+  <cs:variation>
+    <a:lumMod val="50000"/>
+  </cs:variation>
+  <cs:variation>
+    <a:lumMod val="70000"/>
+    <a:lumOff val="30000"/>
+  </cs:variation>
+  <cs:variation>
+    <a:lumMod val="70000"/>
+  </cs:variation>
+  <cs:variation>
+    <a:lumMod val="50000"/>
+    <a:lumOff val="50000"/>
+  </cs:variation>
+</cs:colorStyle>
+</file>
+
+<file path=word/charts/style1.xml><?xml version="1.0" encoding="utf-8"?>
+<cs:chartStyle xmlns:cs="http://schemas.microsoft.com/office/drawing/2012/chartStyle" xmlns:a="http://schemas.openxmlformats.org/drawingml/2006/main" id="240">
+  <cs:axisTitle>
+    <cs:lnRef idx="0"/>
+    <cs:fillRef idx="0"/>
+    <cs:effectRef idx="0"/>
+    <cs:fontRef idx="minor">
+      <a:schemeClr val="tx1">
+        <a:lumMod val="65000"/>
+        <a:lumOff val="35000"/>
+      </a:schemeClr>
+    </cs:fontRef>
+    <cs:defRPr sz="1000" kern="1200"/>
+  </cs:axisTitle>
+  <cs:categoryAxis>
+    <cs:lnRef idx="0"/>
+    <cs:fillRef idx="0"/>
+    <cs:effectRef idx="0"/>
+    <cs:fontRef idx="minor">
+      <a:schemeClr val="tx1">
+        <a:lumMod val="65000"/>
+        <a:lumOff val="35000"/>
+      </a:schemeClr>
+    </cs:fontRef>
+    <cs:spPr>
+      <a:ln w="9525" cap="flat" cmpd="sng" algn="ctr">
+        <a:solidFill>
+          <a:schemeClr val="tx1">
+            <a:lumMod val="25000"/>
+            <a:lumOff val="75000"/>
+          </a:schemeClr>
+        </a:solidFill>
+        <a:round/>
+      </a:ln>
+    </cs:spPr>
+    <cs:defRPr sz="900" kern="1200"/>
+  </cs:categoryAxis>
+  <cs:chartArea mods="allowNoFillOverride allowNoLineOverride">
+    <cs:lnRef idx="0"/>
+    <cs:fillRef idx="0"/>
+    <cs:effectRef idx="0"/>
+    <cs:fontRef idx="minor">
+      <a:schemeClr val="tx1"/>
+    </cs:fontRef>
+    <cs:spPr>
+      <a:solidFill>
+        <a:schemeClr val="bg1"/>
+      </a:solidFill>
+      <a:ln w="9525" cap="flat" cmpd="sng" algn="ctr">
+        <a:solidFill>
+          <a:schemeClr val="tx1">
+            <a:lumMod val="15000"/>
+            <a:lumOff val="85000"/>
+          </a:schemeClr>
+        </a:solidFill>
+        <a:round/>
+      </a:ln>
+    </cs:spPr>
+    <cs:defRPr sz="1000" kern="1200"/>
+  </cs:chartArea>
+  <cs:dataLabel>
+    <cs:lnRef idx="0"/>
+    <cs:fillRef idx="0"/>
+    <cs:effectRef idx="0"/>
+    <cs:fontRef idx="minor">
+      <a:schemeClr val="tx1">
+        <a:lumMod val="75000"/>
+        <a:lumOff val="25000"/>
+      </a:schemeClr>
+    </cs:fontRef>
+    <cs:defRPr sz="900" kern="1200"/>
+  </cs:dataLabel>
+  <cs:dataLabelCallout>
+    <cs:lnRef idx="0"/>
+    <cs:fillRef idx="0"/>
+    <cs:effectRef idx="0"/>
+    <cs:fontRef idx="minor">
+      <a:schemeClr val="dk1">
+        <a:lumMod val="65000"/>
+        <a:lumOff val="35000"/>
+      </a:schemeClr>
+    </cs:fontRef>
+    <cs:spPr>
+      <a:solidFill>
+        <a:schemeClr val="lt1"/>
+      </a:solidFill>
+      <a:ln>
+        <a:solidFill>
+          <a:schemeClr val="dk1">
+            <a:lumMod val="25000"/>
+            <a:lumOff val="75000"/>
+          </a:schemeClr>
+        </a:solidFill>
+      </a:ln>
+    </cs:spPr>
+    <cs:defRPr sz="900" kern="1200"/>
+    <cs:bodyPr rot="0" spcFirstLastPara="1" vertOverflow="clip" horzOverflow="clip" vert="horz" wrap="square" lIns="36576" tIns="18288" rIns="36576" bIns="18288" anchor="ctr" anchorCtr="1">
+      <a:spAutoFit/>
+    </cs:bodyPr>
+  </cs:dataLabelCallout>
+  <cs:dataPoint>
+    <cs:lnRef idx="0"/>
+    <cs:fillRef idx="1">
+      <cs:styleClr val="auto"/>
+    </cs:fillRef>
+    <cs:effectRef idx="0"/>
+    <cs:fontRef idx="minor">
+      <a:schemeClr val="tx1"/>
+    </cs:fontRef>
+  </cs:dataPoint>
+  <cs:dataPoint3D>
+    <cs:lnRef idx="0"/>
+    <cs:fillRef idx="1">
+      <cs:styleClr val="auto"/>
+    </cs:fillRef>
+    <cs:effectRef idx="0"/>
+    <cs:fontRef idx="minor">
+      <a:schemeClr val="tx1"/>
+    </cs:fontRef>
+  </cs:dataPoint3D>
+  <cs:dataPointLine>
+    <cs:lnRef idx="0">
+      <cs:styleClr val="auto"/>
+    </cs:lnRef>
+    <cs:fillRef idx="1"/>
+    <cs:effectRef idx="0"/>
+    <cs:fontRef idx="minor">
+      <a:schemeClr val="tx1"/>
+    </cs:fontRef>
+    <cs:spPr>
+      <a:ln w="19050" cap="rnd">
+        <a:solidFill>
+          <a:schemeClr val="phClr"/>
+        </a:solidFill>
+        <a:round/>
+      </a:ln>
+    </cs:spPr>
+  </cs:dataPointLine>
+  <cs:dataPointMarker>
+    <cs:lnRef idx="0">
+      <cs:styleClr val="auto"/>
+    </cs:lnRef>
+    <cs:fillRef idx="1">
+      <cs:styleClr val="auto"/>
+    </cs:fillRef>
+    <cs:effectRef idx="0"/>
+    <cs:fontRef idx="minor">
+      <a:schemeClr val="tx1"/>
+    </cs:fontRef>
+    <cs:spPr>
+      <a:ln w="9525">
+        <a:solidFill>
+          <a:schemeClr val="phClr"/>
+        </a:solidFill>
+      </a:ln>
+    </cs:spPr>
+  </cs:dataPointMarker>
+  <cs:dataPointMarkerLayout symbol="circle" size="5"/>
+  <cs:dataPointWireframe>
+    <cs:lnRef idx="0">
+      <cs:styleClr val="auto"/>
+    </cs:lnRef>
+    <cs:fillRef idx="0"/>
+    <cs:effectRef idx="0"/>
+    <cs:fontRef idx="minor">
+      <a:schemeClr val="dk1"/>
+    </cs:fontRef>
+    <cs:spPr>
+      <a:ln w="9525" cap="rnd">
+        <a:solidFill>
+          <a:schemeClr val="phClr"/>
+        </a:solidFill>
+        <a:round/>
+      </a:ln>
+    </cs:spPr>
+  </cs:dataPointWireframe>
+  <cs:dataTable>
+    <cs:lnRef idx="0"/>
+    <cs:fillRef idx="0"/>
+    <cs:effectRef idx="0"/>
+    <cs:fontRef idx="minor">
+      <a:schemeClr val="tx1">
+        <a:lumMod val="65000"/>
+        <a:lumOff val="35000"/>
+      </a:schemeClr>
+    </cs:fontRef>
+    <cs:spPr>
+      <a:noFill/>
+      <a:ln w="9525" cap="flat" cmpd="sng" algn="ctr">
+        <a:solidFill>
+          <a:schemeClr val="tx1">
+            <a:lumMod val="15000"/>
+            <a:lumOff val="85000"/>
+          </a:schemeClr>
+        </a:solidFill>
+        <a:round/>
+      </a:ln>
+    </cs:spPr>
+    <cs:defRPr sz="900" kern="1200"/>
+  </cs:dataTable>
+  <cs:downBar>
+    <cs:lnRef idx="0"/>
+    <cs:fillRef idx="0"/>
+    <cs:effectRef idx="0"/>
+    <cs:fontRef idx="minor">
+      <a:schemeClr val="tx1"/>
+    </cs:fontRef>
+    <cs:spPr>
+      <a:solidFill>
+        <a:schemeClr val="dk1">
+          <a:lumMod val="75000"/>
+          <a:lumOff val="25000"/>
+        </a:schemeClr>
+      </a:solidFill>
+      <a:ln w="9525" cap="flat" cmpd="sng" algn="ctr">
+        <a:solidFill>
+          <a:schemeClr val="tx1">
+            <a:lumMod val="65000"/>
+            <a:lumOff val="35000"/>
+          </a:schemeClr>
+        </a:solidFill>
+        <a:round/>
+      </a:ln>
+    </cs:spPr>
+  </cs:downBar>
+  <cs:dropLine>
+    <cs:lnRef idx="0"/>
+    <cs:fillRef idx="0"/>
+    <cs:effectRef idx="0"/>
+    <cs:fontRef idx="minor">
+      <a:schemeClr val="tx1"/>
+    </cs:fontRef>
+    <cs:spPr>
+      <a:ln w="9525" cap="flat" cmpd="sng" algn="ctr">
+        <a:solidFill>
+          <a:schemeClr val="tx1">
+            <a:lumMod val="35000"/>
+            <a:lumOff val="65000"/>
+          </a:schemeClr>
+        </a:solidFill>
+        <a:round/>
+      </a:ln>
+    </cs:spPr>
+  </cs:dropLine>
+  <cs:errorBar>
+    <cs:lnRef idx="0"/>
+    <cs:fillRef idx="0"/>
+    <cs:effectRef idx="0"/>
+    <cs:fontRef idx="minor">
+      <a:schemeClr val="tx1"/>
+    </cs:fontRef>
+    <cs:spPr>
+      <a:ln w="9525" cap="flat" cmpd="sng" algn="ctr">
+        <a:solidFill>
+          <a:schemeClr val="tx1">
+            <a:lumMod val="65000"/>
+            <a:lumOff val="35000"/>
+          </a:schemeClr>
+        </a:solidFill>
+        <a:round/>
+      </a:ln>
+    </cs:spPr>
+  </cs:errorBar>
+  <cs:floor>
+    <cs:lnRef idx="0"/>
+    <cs:fillRef idx="0"/>
+    <cs:effectRef idx="0"/>
+    <cs:fontRef idx="minor">
+      <a:schemeClr val="tx1"/>
+    </cs:fontRef>
+    <cs:spPr>
+      <a:noFill/>
+      <a:ln>
+        <a:noFill/>
+      </a:ln>
+    </cs:spPr>
+  </cs:floor>
+  <cs:gridlineMajor>
+    <cs:lnRef idx="0"/>
+    <cs:fillRef idx="0"/>
+    <cs:effectRef idx="0"/>
+    <cs:fontRef idx="minor">
+      <a:schemeClr val="tx1"/>
+    </cs:fontRef>
+    <cs:spPr>
+      <a:ln w="9525" cap="flat" cmpd="sng" algn="ctr">
+        <a:solidFill>
+          <a:schemeClr val="tx1">
+            <a:lumMod val="15000"/>
+            <a:lumOff val="85000"/>
+          </a:schemeClr>
+        </a:solidFill>
+        <a:round/>
+      </a:ln>
+    </cs:spPr>
+  </cs:gridlineMajor>
+  <cs:gridlineMinor>
+    <cs:lnRef idx="0"/>
+    <cs:fillRef idx="0"/>
+    <cs:effectRef idx="0"/>
+    <cs:fontRef idx="minor">
+      <a:schemeClr val="tx1"/>
+    </cs:fontRef>
+    <cs:spPr>
+      <a:ln w="9525" cap="flat" cmpd="sng" algn="ctr">
+        <a:solidFill>
+          <a:schemeClr val="tx1">
+            <a:lumMod val="5000"/>
+            <a:lumOff val="95000"/>
+          </a:schemeClr>
+        </a:solidFill>
+        <a:round/>
+      </a:ln>
+    </cs:spPr>
+  </cs:gridlineMinor>
+  <cs:hiLoLine>
+    <cs:lnRef idx="0"/>
+    <cs:fillRef idx="0"/>
+    <cs:effectRef idx="0"/>
+    <cs:fontRef idx="minor">
+      <a:schemeClr val="tx1"/>
+    </cs:fontRef>
+    <cs:spPr>
+      <a:ln w="9525" cap="flat" cmpd="sng" algn="ctr">
+        <a:solidFill>
+          <a:schemeClr val="tx1">
+            <a:lumMod val="50000"/>
+            <a:lumOff val="50000"/>
+          </a:schemeClr>
+        </a:solidFill>
+        <a:round/>
+      </a:ln>
+    </cs:spPr>
+  </cs:hiLoLine>
+  <cs:leaderLine>
+    <cs:lnRef idx="0"/>
+    <cs:fillRef idx="0"/>
+    <cs:effectRef idx="0"/>
+    <cs:fontRef idx="minor">
+      <a:schemeClr val="tx1"/>
+    </cs:fontRef>
+    <cs:spPr>
+      <a:ln w="9525" cap="flat" cmpd="sng" algn="ctr">
+        <a:solidFill>
+          <a:schemeClr val="tx1">
+            <a:lumMod val="35000"/>
+            <a:lumOff val="65000"/>
+          </a:schemeClr>
+        </a:solidFill>
+        <a:round/>
+      </a:ln>
+    </cs:spPr>
+  </cs:leaderLine>
+  <cs:legend>
+    <cs:lnRef idx="0"/>
+    <cs:fillRef idx="0"/>
+    <cs:effectRef idx="0"/>
+    <cs:fontRef idx="minor">
+      <a:schemeClr val="tx1">
+        <a:lumMod val="65000"/>
+        <a:lumOff val="35000"/>
+      </a:schemeClr>
+    </cs:fontRef>
+    <cs:defRPr sz="900" kern="1200"/>
+  </cs:legend>
+  <cs:plotArea mods="allowNoFillOverride allowNoLineOverride">
+    <cs:lnRef idx="0"/>
+    <cs:fillRef idx="0"/>
+    <cs:effectRef idx="0"/>
+    <cs:fontRef idx="minor">
+      <a:schemeClr val="tx1"/>
+    </cs:fontRef>
+  </cs:plotArea>
+  <cs:plotArea3D mods="allowNoFillOverride allowNoLineOverride">
+    <cs:lnRef idx="0"/>
+    <cs:fillRef idx="0"/>
+    <cs:effectRef idx="0"/>
+    <cs:fontRef idx="minor">
+      <a:schemeClr val="tx1"/>
+    </cs:fontRef>
+  </cs:plotArea3D>
+  <cs:seriesAxis>
+    <cs:lnRef idx="0"/>
+    <cs:fillRef idx="0"/>
+    <cs:effectRef idx="0"/>
+    <cs:fontRef idx="minor">
+      <a:schemeClr val="tx1">
+        <a:lumMod val="65000"/>
+        <a:lumOff val="35000"/>
+      </a:schemeClr>
+    </cs:fontRef>
+    <cs:defRPr sz="900" kern="1200"/>
+  </cs:seriesAxis>
+  <cs:seriesLine>
+    <cs:lnRef idx="0"/>
+    <cs:fillRef idx="0"/>
+    <cs:effectRef idx="0"/>
+    <cs:fontRef idx="minor">
+      <a:schemeClr val="tx1"/>
+    </cs:fontRef>
+    <cs:spPr>
+      <a:ln w="9525" cap="flat" cmpd="sng" algn="ctr">
+        <a:solidFill>
+          <a:schemeClr val="tx1">
+            <a:lumMod val="35000"/>
+            <a:lumOff val="65000"/>
+          </a:schemeClr>
+        </a:solidFill>
+        <a:round/>
+      </a:ln>
+    </cs:spPr>
+  </cs:seriesLine>
+  <cs:title>
+    <cs:lnRef idx="0"/>
+    <cs:fillRef idx="0"/>
+    <cs:effectRef idx="0"/>
+    <cs:fontRef idx="minor">
+      <a:schemeClr val="tx1">
+        <a:lumMod val="65000"/>
+        <a:lumOff val="35000"/>
+      </a:schemeClr>
+    </cs:fontRef>
+    <cs:defRPr sz="1400" b="0" kern="1200" spc="0" baseline="0"/>
+  </cs:title>
+  <cs:trendline>
+    <cs:lnRef idx="0">
+      <cs:styleClr val="auto"/>
+    </cs:lnRef>
+    <cs:fillRef idx="0"/>
+    <cs:effectRef idx="0"/>
+    <cs:fontRef idx="minor">
+      <a:schemeClr val="tx1"/>
+    </cs:fontRef>
+    <cs:spPr>
+      <a:ln w="19050" cap="rnd">
+        <a:solidFill>
+          <a:schemeClr val="phClr"/>
+        </a:solidFill>
+        <a:prstDash val="sysDot"/>
+      </a:ln>
+    </cs:spPr>
+  </cs:trendline>
+  <cs:trendlineLabel>
+    <cs:lnRef idx="0"/>
+    <cs:fillRef idx="0"/>
+    <cs:effectRef idx="0"/>
+    <cs:fontRef idx="minor">
+      <a:schemeClr val="tx1">
+        <a:lumMod val="65000"/>
+        <a:lumOff val="35000"/>
+      </a:schemeClr>
+    </cs:fontRef>
+    <cs:defRPr sz="900" kern="1200"/>
+  </cs:trendlineLabel>
+  <cs:upBar>
+    <cs:lnRef idx="0"/>
+    <cs:fillRef idx="0"/>
+    <cs:effectRef idx="0"/>
+    <cs:fontRef idx="minor">
+      <a:schemeClr val="tx1"/>
+    </cs:fontRef>
+    <cs:spPr>
+      <a:solidFill>
+        <a:schemeClr val="lt1"/>
+      </a:solidFill>
+      <a:ln w="9525" cap="flat" cmpd="sng" algn="ctr">
+        <a:solidFill>
+          <a:schemeClr val="tx1">
+            <a:lumMod val="65000"/>
+            <a:lumOff val="35000"/>
+          </a:schemeClr>
+        </a:solidFill>
+        <a:round/>
+      </a:ln>
+    </cs:spPr>
+  </cs:upBar>
+  <cs:valueAxis>
+    <cs:lnRef idx="0"/>
+    <cs:fillRef idx="0"/>
+    <cs:effectRef idx="0"/>
+    <cs:fontRef idx="minor">
+      <a:schemeClr val="tx1">
+        <a:lumMod val="65000"/>
+        <a:lumOff val="35000"/>
+      </a:schemeClr>
+    </cs:fontRef>
+    <cs:spPr>
+      <a:ln w="9525" cap="flat" cmpd="sng" algn="ctr">
+        <a:solidFill>
+          <a:schemeClr val="tx1">
+            <a:lumMod val="25000"/>
+            <a:lumOff val="75000"/>
+          </a:schemeClr>
+        </a:solidFill>
+        <a:round/>
+      </a:ln>
+    </cs:spPr>
+    <cs:defRPr sz="900" kern="1200"/>
+  </cs:valueAxis>
+  <cs:wall>
+    <cs:lnRef idx="0"/>
+    <cs:fillRef idx="0"/>
+    <cs:effectRef idx="0"/>
+    <cs:fontRef idx="minor">
+      <a:schemeClr val="tx1"/>
+    </cs:fontRef>
+    <cs:spPr>
+      <a:noFill/>
+      <a:ln>
+        <a:noFill/>
+      </a:ln>
+    </cs:spPr>
+  </cs:wall>
+</cs:chartStyle>
 </file>
 
 <file path=word/theme/theme1.xml><?xml version="1.0" encoding="utf-8"?>

</xml_diff>

<commit_message>
Correction CR, Eric Gaetan
</commit_message>
<xml_diff>
--- a/TP1/CR_reseau_TP1.docx
+++ b/TP1/CR_reseau_TP1.docx
@@ -1,6 +1,6 @@
 
 <file path=word/document.xml><?xml version="1.0" encoding="utf-8"?>
-<w:document xmlns:wpc="http://schemas.microsoft.com/office/word/2010/wordprocessingCanvas" xmlns:cx="http://schemas.microsoft.com/office/drawing/2014/chartex" xmlns:mc="http://schemas.openxmlformats.org/markup-compatibility/2006" xmlns:o="urn:schemas-microsoft-com:office:office" xmlns:r="http://schemas.openxmlformats.org/officeDocument/2006/relationships" xmlns:m="http://schemas.openxmlformats.org/officeDocument/2006/math" xmlns:v="urn:schemas-microsoft-com:vml" xmlns:wp14="http://schemas.microsoft.com/office/word/2010/wordprocessingDrawing" xmlns:wp="http://schemas.openxmlformats.org/drawingml/2006/wordprocessingDrawing" xmlns:w10="urn:schemas-microsoft-com:office:word" xmlns:w="http://schemas.openxmlformats.org/wordprocessingml/2006/main" xmlns:w14="http://schemas.microsoft.com/office/word/2010/wordml" xmlns:w15="http://schemas.microsoft.com/office/word/2012/wordml" xmlns:w16se="http://schemas.microsoft.com/office/word/2015/wordml/symex" xmlns:wpg="http://schemas.microsoft.com/office/word/2010/wordprocessingGroup" xmlns:wpi="http://schemas.microsoft.com/office/word/2010/wordprocessingInk" xmlns:wne="http://schemas.microsoft.com/office/word/2006/wordml" xmlns:wps="http://schemas.microsoft.com/office/word/2010/wordprocessingShape" mc:Ignorable="w14 w15 w16se wp14">
+<w:document xmlns:wpc="http://schemas.microsoft.com/office/word/2010/wordprocessingCanvas" xmlns:mc="http://schemas.openxmlformats.org/markup-compatibility/2006" xmlns:o="urn:schemas-microsoft-com:office:office" xmlns:r="http://schemas.openxmlformats.org/officeDocument/2006/relationships" xmlns:m="http://schemas.openxmlformats.org/officeDocument/2006/math" xmlns:v="urn:schemas-microsoft-com:vml" xmlns:wp14="http://schemas.microsoft.com/office/word/2010/wordprocessingDrawing" xmlns:wp="http://schemas.openxmlformats.org/drawingml/2006/wordprocessingDrawing" xmlns:w10="urn:schemas-microsoft-com:office:word" xmlns:w="http://schemas.openxmlformats.org/wordprocessingml/2006/main" xmlns:w14="http://schemas.microsoft.com/office/word/2010/wordml" xmlns:w15="http://schemas.microsoft.com/office/word/2012/wordml" xmlns:wpg="http://schemas.microsoft.com/office/word/2010/wordprocessingGroup" xmlns:wpi="http://schemas.microsoft.com/office/word/2010/wordprocessingInk" xmlns:wne="http://schemas.microsoft.com/office/word/2006/wordml" xmlns:wps="http://schemas.microsoft.com/office/word/2010/wordprocessingShape" mc:Ignorable="w14 w15 wp14">
   <w:body>
     <w:p>
       <w:pPr>
@@ -8,19 +8,11 @@
           <w:lang w:val="en-US"/>
         </w:rPr>
       </w:pPr>
-      <w:proofErr w:type="spellStart"/>
       <w:r>
         <w:rPr>
           <w:lang w:val="en-US"/>
         </w:rPr>
-        <w:t>Cheick</w:t>
-      </w:r>
-      <w:proofErr w:type="spellEnd"/>
-      <w:r>
-        <w:rPr>
-          <w:lang w:val="en-US"/>
-        </w:rPr>
-        <w:t xml:space="preserve"> CISSOKO</w:t>
+        <w:t>Cheick CISSOKO</w:t>
       </w:r>
       <w:r>
         <w:rPr>
@@ -170,7 +162,7 @@
       <w:r>
         <w:rPr>
           <w:noProof/>
-          <w:lang w:eastAsia="fr-FR"/>
+          <w:lang w:val="en-US"/>
         </w:rPr>
         <w:drawing>
           <wp:inline distT="0" distB="0" distL="0" distR="0" wp14:anchorId="0577890B">
@@ -268,7 +260,13 @@
         <w:jc w:val="both"/>
       </w:pPr>
       <w:r>
-        <w:t>Pour simplifier l’identification des machines dur réseau, nous avons modifié le fichier hosts pour associer des noms aux adresses IP des machines.</w:t>
+        <w:t>Pour simplifier l</w:t>
+      </w:r>
+      <w:r>
+        <w:t>’identification des machines du</w:t>
+      </w:r>
+      <w:r>
+        <w:t xml:space="preserve"> réseau, nous avons modifié le fichier hosts pour associer des noms aux adresses IP des machines.</w:t>
       </w:r>
     </w:p>
     <w:p>
@@ -295,13 +293,7 @@
         <w:jc w:val="both"/>
       </w:pPr>
       <w:r>
-        <w:t>192.168.0.3</w:t>
-      </w:r>
-      <w:r>
-        <w:t xml:space="preserve"> = pc</w:t>
-      </w:r>
-      <w:r>
-        <w:t>3</w:t>
+        <w:t>192.168.0.3 = pc3</w:t>
       </w:r>
     </w:p>
     <w:p>
@@ -447,21 +439,19 @@
         <w:t>reçoit</w:t>
       </w:r>
       <w:r>
-        <w:t xml:space="preserve"> le paquet elle en renvoie un en réponse à destination de la machine A.</w:t>
+        <w:t xml:space="preserve"> le paquet elle en renvoie un en réponse à destination de</w:t>
+      </w:r>
+      <w:r>
+        <w:t> </w:t>
+      </w:r>
+      <w:r>
+        <w:t>la machine A.</w:t>
       </w:r>
       <w:r>
         <w:t xml:space="preserve"> </w:t>
       </w:r>
-    </w:p>
-    <w:p>
-      <w:pPr>
-        <w:jc w:val="both"/>
-      </w:pPr>
-      <w:r>
-        <w:t>L</w:t>
-      </w:r>
-      <w:r>
-        <w:t xml:space="preserve">a commande </w:t>
+      <w:r>
+        <w:t xml:space="preserve">A la réception de ce dernier paquet par la machine A, la commande </w:t>
       </w:r>
       <w:proofErr w:type="spellStart"/>
       <w:r>
@@ -469,19 +459,7 @@
       </w:r>
       <w:proofErr w:type="spellEnd"/>
       <w:r>
-        <w:t xml:space="preserve"> permet de savoir</w:t>
-      </w:r>
-      <w:r>
-        <w:t xml:space="preserve"> si les deux machines peuvent communiquer</w:t>
-      </w:r>
-      <w:r>
-        <w:t>. Elle indique en plus le temps d’</w:t>
-      </w:r>
-      <w:r>
-        <w:t>aller-retour</w:t>
-      </w:r>
-      <w:r>
-        <w:t xml:space="preserve"> d’un paquet entre les deux machines sur le réseau.</w:t>
+        <w:t xml:space="preserve"> indique si les deux machines peuvent communiquer et donne à titre indicatif le temps d’aller-retour entre les deux machines.</w:t>
       </w:r>
     </w:p>
     <w:p>
@@ -524,7 +502,13 @@
         <w:t xml:space="preserve">A </w:t>
       </w:r>
       <w:r>
-        <w:t>est envoyé sur le réseau depuis cette machine, on aura alors un paquet de type ARP envoyé en broadcast. Le paquet est alors à destination de toutes les machines présentes sur le réseau local.</w:t>
+        <w:t xml:space="preserve">est envoyé sur le réseau depuis cette machine, un paquet de type ARP </w:t>
+      </w:r>
+      <w:r>
+        <w:t xml:space="preserve">est </w:t>
+      </w:r>
+      <w:r>
+        <w:t>envoyé en broadcast. Le paquet est alors à destination de toutes les machines présentes sur le réseau local.</w:t>
       </w:r>
       <w:r>
         <w:t xml:space="preserve"> Le paquet ARP contient l’adresse de destination</w:t>
@@ -536,112 +520,120 @@
         <w:t xml:space="preserve"> paquet A</w:t>
       </w:r>
       <w:r>
-        <w:t>.</w:t>
+        <w:t xml:space="preserve"> et </w:t>
+      </w:r>
+      <w:r>
+        <w:t>demande l’adresse</w:t>
       </w:r>
       <w:r>
         <w:t xml:space="preserve"> </w:t>
       </w:r>
       <w:r>
-        <w:t>Le paquet ARP demande l’adresse</w:t>
+        <w:t>Ethernet</w:t>
+      </w:r>
+      <w:r>
+        <w:t xml:space="preserve"> correspondant à </w:t>
+      </w:r>
+      <w:r>
+        <w:t xml:space="preserve">l’adresse </w:t>
+      </w:r>
+      <w:r>
+        <w:t xml:space="preserve">IP </w:t>
+      </w:r>
+      <w:r>
+        <w:t xml:space="preserve">de </w:t>
+      </w:r>
+      <w:r>
+        <w:t>destination</w:t>
+      </w:r>
+      <w:r>
+        <w:t xml:space="preserve">. </w:t>
+      </w:r>
+    </w:p>
+    <w:p>
+      <w:pPr>
+        <w:jc w:val="both"/>
+      </w:pPr>
+      <w:r>
+        <w:t>Le paquet ARP a pour adresse source l’adresse Ethernet de l’ordinateur envoyant le paquet A. L’adresse de destination est l’adresse Ethernet broadcast. Quand le paquet ARP est reçu par la machine recherchée, cette dernière envoie un paquet ARP contenant son adresse Ethernet (source) et l’adresse Ethernet (destination) de l’ordinateur désirant envoyer le paquet A.</w:t>
+      </w:r>
+      <w:r>
+        <w:t xml:space="preserve"> Au cours du « dialogue », les deux machines mettent à jour leurs tables ARP. </w:t>
+      </w:r>
+    </w:p>
+    <w:p>
+      <w:pPr>
+        <w:jc w:val="both"/>
+        <w:rPr>
+          <w:u w:val="single"/>
+        </w:rPr>
+      </w:pPr>
+      <w:r>
+        <w:rPr>
+          <w:u w:val="single"/>
+        </w:rPr>
+        <w:t xml:space="preserve">5) </w:t>
+      </w:r>
+      <w:r>
+        <w:rPr>
+          <w:u w:val="single"/>
+        </w:rPr>
+        <w:t>Collision</w:t>
+      </w:r>
+      <w:r>
+        <w:rPr>
+          <w:u w:val="single"/>
+        </w:rPr>
+        <w:t>s</w:t>
+      </w:r>
+      <w:r>
+        <w:rPr>
+          <w:u w:val="single"/>
+        </w:rPr>
+        <w:t> :</w:t>
+      </w:r>
+    </w:p>
+    <w:p>
+      <w:pPr>
+        <w:jc w:val="both"/>
+      </w:pPr>
+      <w:r>
+        <w:t xml:space="preserve">Utilisation des utilitaires </w:t>
+      </w:r>
+      <w:proofErr w:type="spellStart"/>
+      <w:r>
+        <w:t>netstat</w:t>
+      </w:r>
+      <w:proofErr w:type="spellEnd"/>
+      <w:r>
+        <w:t xml:space="preserve"> et </w:t>
+      </w:r>
+      <w:proofErr w:type="spellStart"/>
+      <w:r>
+        <w:t>udpmt</w:t>
+      </w:r>
+      <w:proofErr w:type="spellEnd"/>
+      <w:r>
+        <w:t xml:space="preserve"> afin de visualiser les collisions sur le réseau.</w:t>
       </w:r>
       <w:r>
         <w:t xml:space="preserve"> </w:t>
       </w:r>
-      <w:r>
-        <w:t>Ethernet</w:t>
-      </w:r>
-      <w:r>
-        <w:t xml:space="preserve"> correspondant à </w:t>
-      </w:r>
-      <w:r>
-        <w:t xml:space="preserve">l’adresse </w:t>
-      </w:r>
-      <w:r>
-        <w:t xml:space="preserve">IP </w:t>
-      </w:r>
-      <w:r>
-        <w:t xml:space="preserve">de </w:t>
-      </w:r>
-      <w:r>
-        <w:t>destination</w:t>
-      </w:r>
-      <w:r>
-        <w:t xml:space="preserve">. </w:t>
-      </w:r>
-    </w:p>
-    <w:p>
-      <w:pPr>
-        <w:jc w:val="both"/>
-      </w:pPr>
-      <w:r>
-        <w:t>Le paquet ARP a pour adresse source l’adresse Ethernet de l’ordinateur envoyant le paquet A. L’adresse de destination est l’adresse Ethernet broadcast. Quand le paquet ARP est reçu par la machine recherchée, cette dernière envoie un paquet ARP contenant son adresse Ethernet (source) et l’adresse Ethernet (destination) de l’ordinateur désirant envoyer le paquet A.</w:t>
-      </w:r>
-    </w:p>
-    <w:p>
-      <w:pPr>
-        <w:jc w:val="both"/>
-        <w:rPr>
-          <w:u w:val="single"/>
-        </w:rPr>
-      </w:pPr>
-      <w:r>
-        <w:rPr>
-          <w:u w:val="single"/>
-        </w:rPr>
-        <w:t xml:space="preserve">5) </w:t>
-      </w:r>
-      <w:r>
-        <w:rPr>
-          <w:u w:val="single"/>
-        </w:rPr>
-        <w:t>Collision</w:t>
-      </w:r>
-      <w:r>
-        <w:rPr>
-          <w:u w:val="single"/>
-        </w:rPr>
-        <w:t>s</w:t>
-      </w:r>
-      <w:r>
-        <w:rPr>
-          <w:u w:val="single"/>
-        </w:rPr>
-        <w:t> :</w:t>
-      </w:r>
-    </w:p>
-    <w:p>
-      <w:pPr>
-        <w:jc w:val="both"/>
-      </w:pPr>
-      <w:r>
-        <w:t xml:space="preserve">Utilisation des utilitaires </w:t>
-      </w:r>
       <w:proofErr w:type="spellStart"/>
-      <w:r>
-        <w:t>netstat</w:t>
+      <w:proofErr w:type="gramStart"/>
+      <w:r>
+        <w:t>udpmt</w:t>
       </w:r>
       <w:proofErr w:type="spellEnd"/>
-      <w:r>
-        <w:t xml:space="preserve"> et </w:t>
-      </w:r>
-      <w:proofErr w:type="spellStart"/>
-      <w:r>
-        <w:t>udpmt</w:t>
-      </w:r>
-      <w:proofErr w:type="spellEnd"/>
-      <w:r>
-        <w:t xml:space="preserve"> afin de visualiser les collisions sur le réseau.</w:t>
-      </w:r>
-      <w:r>
-        <w:t xml:space="preserve"> On utilise </w:t>
-      </w:r>
-      <w:proofErr w:type="spellStart"/>
-      <w:r>
-        <w:t>udpmt</w:t>
-      </w:r>
-      <w:proofErr w:type="spellEnd"/>
-      <w:r>
-        <w:t xml:space="preserve"> pour envoyer des paquets de tailles diverses entre deux machines de notre réseau local. </w:t>
+      <w:proofErr w:type="gramEnd"/>
+      <w:r>
+        <w:t xml:space="preserve"> </w:t>
+      </w:r>
+      <w:r>
+        <w:t xml:space="preserve">est utilisé </w:t>
+      </w:r>
+      <w:r>
+        <w:t xml:space="preserve">pour envoyer des paquets de tailles diverses entre deux machines de notre réseau local. </w:t>
       </w:r>
       <w:proofErr w:type="spellStart"/>
       <w:r>
@@ -798,7 +790,22 @@
         <w:t xml:space="preserve"> il faut que le temps d’émission soit supérieur ou égale au temps d’aller-retour sur le réseau.</w:t>
       </w:r>
       <w:r>
-        <w:t xml:space="preserve"> Ce qui implique une taille minimale des paquets à envoyer sur le réseau. Comme c’est la machine émettrice qui détecte les collisions si les paquets sont petits elle ne sait pas s’il y a eu collision de son paquet avec un autre avant qu’il ne soit arrivé à la machine de destination.</w:t>
+        <w:t xml:space="preserve"> Ce qui implique une taille minimale des paquets à envoyer sur le réseau. </w:t>
+      </w:r>
+      <w:r>
+        <w:t xml:space="preserve">Pour des paquets de trop petite taille, la machine émettrice </w:t>
+      </w:r>
+      <w:r>
+        <w:t xml:space="preserve">ne </w:t>
+      </w:r>
+      <w:r>
+        <w:t xml:space="preserve">détecte pas de </w:t>
+      </w:r>
+      <w:r>
+        <w:t>collision de son paquet avec un autre</w:t>
+      </w:r>
+      <w:r>
+        <w:t>.</w:t>
       </w:r>
     </w:p>
     <w:p>
@@ -1197,7 +1204,7 @@
         <w:rPr>
           <w:rFonts w:eastAsiaTheme="minorEastAsia"/>
           <w:noProof/>
-          <w:lang w:eastAsia="fr-FR"/>
+          <w:lang w:val="en-US"/>
         </w:rPr>
         <w:drawing>
           <wp:inline distT="0" distB="0" distL="0" distR="0" wp14:anchorId="2288FF3C">
@@ -1257,7 +1264,19 @@
         <w:rPr>
           <w:rFonts w:eastAsiaTheme="minorEastAsia"/>
         </w:rPr>
-        <w:t>La taille de notre réseau étant très petite on l’efficacité évolue très peu avec la taille des paquets.</w:t>
+        <w:t>La taille de notre réseau étant très petite</w:t>
+      </w:r>
+      <w:r>
+        <w:rPr>
+          <w:rFonts w:eastAsiaTheme="minorEastAsia"/>
+        </w:rPr>
+        <w:t>,</w:t>
+      </w:r>
+      <w:r>
+        <w:rPr>
+          <w:rFonts w:eastAsiaTheme="minorEastAsia"/>
+        </w:rPr>
+        <w:t xml:space="preserve"> l’efficacité évolue très peu avec la taille des paquets.</w:t>
       </w:r>
     </w:p>
     <w:p>
@@ -1338,7 +1357,7 @@
       <w:r>
         <w:rPr>
           <w:noProof/>
-          <w:lang w:eastAsia="fr-FR"/>
+          <w:lang w:val="en-US"/>
         </w:rPr>
         <w:drawing>
           <wp:inline distT="0" distB="0" distL="0" distR="0" wp14:anchorId="06B98626">
@@ -1414,10 +1433,7 @@
         <w:jc w:val="both"/>
       </w:pPr>
       <w:r>
-        <w:t>L’équation pour connaitre le débit applicatif est la suivante</w:t>
-      </w:r>
-      <w:r>
-        <w:t> :</w:t>
+        <w:t>L’équation pour connaitre le débit applicatif est la suivante :</w:t>
       </w:r>
     </w:p>
     <w:p>
@@ -1526,7 +1542,7 @@
       <w:r>
         <w:rPr>
           <w:noProof/>
-          <w:lang w:eastAsia="fr-FR"/>
+          <w:lang w:val="en-US"/>
         </w:rPr>
         <mc:AlternateContent>
           <mc:Choice Requires="wpg">
@@ -1635,7 +1651,7 @@
               </wp:anchor>
             </w:drawing>
           </mc:Choice>
-          <mc:Fallback>
+          <mc:Fallback xmlns:w16se="http://schemas.microsoft.com/office/word/2015/wordml/symex" xmlns:cx="http://schemas.microsoft.com/office/drawing/2014/chartex">
             <w:pict>
               <v:group id="Groupe 6" o:spid="_x0000_s1026" style="position:absolute;left:0;text-align:left;margin-left:157.15pt;margin-top:4.3pt;width:181.9pt;height:78.75pt;z-index:251660288" coordsize="23101,10001" o:gfxdata="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">
                 <v:shapetype id="_x0000_t88" coordsize="21600,21600" o:spt="88" adj="1800,10800" path="m,qx10800@0l10800@2qy21600@11,10800@3l10800@1qy,21600e" filled="f">
@@ -2231,7 +2247,7 @@
       <w:r>
         <w:rPr>
           <w:noProof/>
-          <w:lang w:eastAsia="fr-FR"/>
+          <w:lang w:val="en-US"/>
         </w:rPr>
         <w:drawing>
           <wp:inline distT="0" distB="0" distL="0" distR="0" wp14:anchorId="3523A245">
@@ -2285,7 +2301,10 @@
         <w:jc w:val="both"/>
       </w:pPr>
       <w:r>
-        <w:t>On voit que les résultats sont identiques pour les paquets de 10, 20, 100, 1000 et 1472 octets. Pour les paquets suivant (1473, 2800, 3000) les débits mesurés sont légèrement plus faibles. Ceci s’explique par le fait que l’on a en même temps sur le réseau des paquets ayant une trame de taille maximale et des paquets ayant une taille plus faible. Or les paquets de petite taille ayant des débits plus faibles, cela réduit le débit moyen observable sur le réseau.</w:t>
+        <w:t xml:space="preserve">On voit que les résultats sont identiques pour les paquets de 10, 20, 100, 1000 et 1472 octets. Pour les paquets suivant (1473, 2800, 3000) les débits mesurés sont légèrement plus faibles. </w:t>
+      </w:r>
+      <w:r>
+        <w:t>Ceci s’explique par le fait que pour des paquets de taille supérieure à 1472 octets, il y a fragmentation des paquets par la machine émettrice. Les paquets de petite taille ayant un débit applicatif plus faible, cela diminue le débit moyen.</w:t>
       </w:r>
     </w:p>
     <w:p>
@@ -2325,7 +2344,13 @@
         <w:jc w:val="both"/>
       </w:pPr>
       <w:r>
-        <w:t xml:space="preserve">Pour ce nouveau test </w:t>
+        <w:t>Pour ce nouveau test</w:t>
+      </w:r>
+      <w:r>
+        <w:t>,</w:t>
+      </w:r>
+      <w:r>
+        <w:t xml:space="preserve"> </w:t>
       </w:r>
       <w:proofErr w:type="spellStart"/>
       <w:r>
@@ -2336,7 +2361,13 @@
         <w:t xml:space="preserve"> est lancé </w:t>
       </w:r>
       <w:r>
-        <w:t xml:space="preserve">entre les machines pc1 (émission) et pc2 (réception), un second test </w:t>
+        <w:t>entre les machines pc</w:t>
+      </w:r>
+      <w:r>
+        <w:t>1 (émission) et pc2 (réception). U</w:t>
+      </w:r>
+      <w:r>
+        <w:t xml:space="preserve">n second test </w:t>
       </w:r>
       <w:proofErr w:type="spellStart"/>
       <w:r>
@@ -2354,7 +2385,7 @@
       <w:r>
         <w:rPr>
           <w:noProof/>
-          <w:lang w:eastAsia="fr-FR"/>
+          <w:lang w:val="en-US"/>
         </w:rPr>
         <w:drawing>
           <wp:inline distT="0" distB="0" distL="0" distR="0" wp14:anchorId="3D0F6DA2" wp14:editId="2005637A">
@@ -2817,16 +2848,16 @@
         </w:tc>
       </w:tr>
     </w:tbl>
-    <w:p>
-      <w:bookmarkStart w:id="0" w:name="_GoBack"/>
-      <w:bookmarkEnd w:id="0"/>
-    </w:p>
-    <w:p>
-      <w:pPr>
-        <w:jc w:val="both"/>
-      </w:pPr>
-      <w:r>
-        <w:t>On observe que lorsque le réseau présente deux émetteurs, le débit maximal de chacun des émetteurs correspond au débit maximal du réseau divisé par deux.</w:t>
+    <w:p/>
+    <w:p>
+      <w:pPr>
+        <w:jc w:val="both"/>
+      </w:pPr>
+      <w:r>
+        <w:t>L</w:t>
+      </w:r>
+      <w:r>
+        <w:t>orsque le réseau présente deux émetteurs, le débit maximal de chacun des émetteurs correspond au débit maximal du réseau divisé par deux.</w:t>
       </w:r>
       <w:r>
         <w:t xml:space="preserve"> Le graphique montre les résultats de la question précédente avec émetteur unique en comparaison avec le test ayant </w:t>
@@ -3225,7 +3256,13 @@
         <w:jc w:val="both"/>
       </w:pPr>
       <w:r>
-        <w:t xml:space="preserve">Avec l’utilisation d’un switch, si on envoie de trame de taille maximale </w:t>
+        <w:t>Avec l’utilisation d’un switch</w:t>
+      </w:r>
+      <w:r>
+        <w:t>, pour l’envoie d’une</w:t>
+      </w:r>
+      <w:r>
+        <w:t xml:space="preserve"> trame de taille maximale </w:t>
       </w:r>
       <w:r>
         <w:t>sur le r</w:t>
@@ -3243,7 +3280,13 @@
         <w:t xml:space="preserve"> </w:t>
       </w:r>
       <w:r>
-        <w:t>Le commutateur permet d’envoyer directement les paquets de la machine source à la machine de destination. Cette caractéristique du commutateur fait que même sur un réseau composé de plusieurs machines, chaque communication se fait comme s’il n’y avait qu’un émet</w:t>
+        <w:t xml:space="preserve">Le commutateur permet d’envoyer directement les paquets de la machine source à la machine de destination. </w:t>
+      </w:r>
+      <w:r>
+        <w:t xml:space="preserve">Ainsi, </w:t>
+      </w:r>
+      <w:r>
+        <w:t>sur un réseau composé de plusieurs machines, chaque communication se fait comme s’il n’y avait qu’un émet</w:t>
       </w:r>
       <w:r>
         <w:t>teur et récepteur.</w:t>
@@ -3277,16 +3320,18 @@
         <w:t>. Le commutateur possède une file d’attente qui permet de stocker les paquets le temps de leur réémission vers la machine réceptrice. La congestion survient quand la file d’attente est pleine, il y a alors destruction des paquets que l’on ne peut plus stocker.</w:t>
       </w:r>
       <w:r>
-        <w:t xml:space="preserve"> La dégradation des paquets provoque une fort</w:t>
-      </w:r>
-      <w:r>
-        <w:t xml:space="preserve">e dégradation des performances. Pour éviter la perte de performance, les commutateurs détecte quand leur </w:t>
-      </w:r>
-      <w:r>
-        <w:t>file d’attente est presque</w:t>
-      </w:r>
-      <w:r>
-        <w:t xml:space="preserve"> pleine et ils </w:t>
+        <w:t xml:space="preserve"> La </w:t>
+      </w:r>
+      <w:r>
+        <w:t>destruction</w:t>
+      </w:r>
+      <w:bookmarkStart w:id="0" w:name="_GoBack"/>
+      <w:bookmarkEnd w:id="0"/>
+      <w:r>
+        <w:t xml:space="preserve"> des paquets provoque une fort</w:t>
+      </w:r>
+      <w:r>
+        <w:t xml:space="preserve">e dégradation des performances. Pour éviter la perte de performance, les commutateurs détecte quand leur file d’attente est presque pleine et ils </w:t>
       </w:r>
       <w:r>
         <w:t xml:space="preserve">envoient des trames particulières (fausse trame : </w:t>
@@ -3314,7 +3359,7 @@
 </file>
 
 <file path=word/numbering.xml><?xml version="1.0" encoding="utf-8"?>
-<w:numbering xmlns:wpc="http://schemas.microsoft.com/office/word/2010/wordprocessingCanvas" xmlns:cx="http://schemas.microsoft.com/office/drawing/2014/chartex" xmlns:mc="http://schemas.openxmlformats.org/markup-compatibility/2006" xmlns:o="urn:schemas-microsoft-com:office:office" xmlns:r="http://schemas.openxmlformats.org/officeDocument/2006/relationships" xmlns:m="http://schemas.openxmlformats.org/officeDocument/2006/math" xmlns:v="urn:schemas-microsoft-com:vml" xmlns:wp14="http://schemas.microsoft.com/office/word/2010/wordprocessingDrawing" xmlns:wp="http://schemas.openxmlformats.org/drawingml/2006/wordprocessingDrawing" xmlns:w10="urn:schemas-microsoft-com:office:word" xmlns:w="http://schemas.openxmlformats.org/wordprocessingml/2006/main" xmlns:w14="http://schemas.microsoft.com/office/word/2010/wordml" xmlns:w15="http://schemas.microsoft.com/office/word/2012/wordml" xmlns:w16se="http://schemas.microsoft.com/office/word/2015/wordml/symex" xmlns:wpg="http://schemas.microsoft.com/office/word/2010/wordprocessingGroup" xmlns:wpi="http://schemas.microsoft.com/office/word/2010/wordprocessingInk" xmlns:wne="http://schemas.microsoft.com/office/word/2006/wordml" xmlns:wps="http://schemas.microsoft.com/office/word/2010/wordprocessingShape" mc:Ignorable="w14 w15 w16se wp14">
+<w:numbering xmlns:wpc="http://schemas.microsoft.com/office/word/2010/wordprocessingCanvas" xmlns:mc="http://schemas.openxmlformats.org/markup-compatibility/2006" xmlns:o="urn:schemas-microsoft-com:office:office" xmlns:r="http://schemas.openxmlformats.org/officeDocument/2006/relationships" xmlns:m="http://schemas.openxmlformats.org/officeDocument/2006/math" xmlns:v="urn:schemas-microsoft-com:vml" xmlns:wp14="http://schemas.microsoft.com/office/word/2010/wordprocessingDrawing" xmlns:wp="http://schemas.openxmlformats.org/drawingml/2006/wordprocessingDrawing" xmlns:w10="urn:schemas-microsoft-com:office:word" xmlns:w="http://schemas.openxmlformats.org/wordprocessingml/2006/main" xmlns:w14="http://schemas.microsoft.com/office/word/2010/wordml" xmlns:w15="http://schemas.microsoft.com/office/word/2012/wordml" xmlns:wpg="http://schemas.microsoft.com/office/word/2010/wordprocessingGroup" xmlns:wpi="http://schemas.microsoft.com/office/word/2010/wordprocessingInk" xmlns:wne="http://schemas.microsoft.com/office/word/2006/wordml" xmlns:wps="http://schemas.microsoft.com/office/word/2010/wordprocessingShape" mc:Ignorable="w14 w15 wp14">
   <w:abstractNum w:abstractNumId="0" w15:restartNumberingAfterBreak="0">
     <w:nsid w:val="29672057"/>
     <w:multiLevelType w:val="hybridMultilevel"/>
@@ -3435,7 +3480,7 @@
 </file>
 
 <file path=word/styles.xml><?xml version="1.0" encoding="utf-8"?>
-<w:styles xmlns:mc="http://schemas.openxmlformats.org/markup-compatibility/2006" xmlns:r="http://schemas.openxmlformats.org/officeDocument/2006/relationships" xmlns:w="http://schemas.openxmlformats.org/wordprocessingml/2006/main" xmlns:w14="http://schemas.microsoft.com/office/word/2010/wordml" xmlns:w15="http://schemas.microsoft.com/office/word/2012/wordml" xmlns:w16se="http://schemas.microsoft.com/office/word/2015/wordml/symex" mc:Ignorable="w14 w15 w16se">
+<w:styles xmlns:mc="http://schemas.openxmlformats.org/markup-compatibility/2006" xmlns:r="http://schemas.openxmlformats.org/officeDocument/2006/relationships" xmlns:w="http://schemas.openxmlformats.org/wordprocessingml/2006/main" xmlns:w14="http://schemas.microsoft.com/office/word/2010/wordml" xmlns:w15="http://schemas.microsoft.com/office/word/2012/wordml" mc:Ignorable="w14 w15">
   <w:docDefaults>
     <w:rPrDefault>
       <w:rPr>
@@ -4003,7 +4048,7 @@
 </file>
 
 <file path=word/charts/chart1.xml><?xml version="1.0" encoding="utf-8"?>
-<c:chartSpace xmlns:c="http://schemas.openxmlformats.org/drawingml/2006/chart" xmlns:a="http://schemas.openxmlformats.org/drawingml/2006/main" xmlns:r="http://schemas.openxmlformats.org/officeDocument/2006/relationships" xmlns:c16r2="http://schemas.microsoft.com/office/drawing/2015/06/chart">
+<c:chartSpace xmlns:c="http://schemas.openxmlformats.org/drawingml/2006/chart" xmlns:a="http://schemas.openxmlformats.org/drawingml/2006/main" xmlns:r="http://schemas.openxmlformats.org/officeDocument/2006/relationships">
   <c:date1904 val="0"/>
   <c:lang val="fr-FR"/>
   <c:roundedCorners val="0"/>
@@ -4067,7 +4112,7 @@
               <a:cs typeface="+mn-cs"/>
             </a:defRPr>
           </a:pPr>
-          <a:endParaRPr lang="fr-FR"/>
+          <a:endParaRPr lang="en-US"/>
         </a:p>
       </c:txPr>
     </c:title>
@@ -4192,7 +4237,7 @@
             </c:numRef>
           </c:yVal>
           <c:smooth val="1"/>
-          <c:extLst>
+          <c:extLst xmlns:c16r2="http://schemas.microsoft.com/office/drawing/2015/06/chart">
             <c:ext xmlns:c16="http://schemas.microsoft.com/office/drawing/2014/chart" uri="{C3380CC4-5D6E-409C-BE32-E72D297353CC}">
               <c16:uniqueId val="{00000000-6123-46A6-98A2-FCC6E0A837E7}"/>
             </c:ext>
@@ -4303,7 +4348,7 @@
             </c:numRef>
           </c:yVal>
           <c:smooth val="1"/>
-          <c:extLst>
+          <c:extLst xmlns:c16r2="http://schemas.microsoft.com/office/drawing/2015/06/chart">
             <c:ext xmlns:c16="http://schemas.microsoft.com/office/drawing/2014/chart" uri="{C3380CC4-5D6E-409C-BE32-E72D297353CC}">
               <c16:uniqueId val="{00000001-6123-46A6-98A2-FCC6E0A837E7}"/>
             </c:ext>
@@ -4414,7 +4459,7 @@
             </c:numRef>
           </c:yVal>
           <c:smooth val="1"/>
-          <c:extLst>
+          <c:extLst xmlns:c16r2="http://schemas.microsoft.com/office/drawing/2015/06/chart">
             <c:ext xmlns:c16="http://schemas.microsoft.com/office/drawing/2014/chart" uri="{C3380CC4-5D6E-409C-BE32-E72D297353CC}">
               <c16:uniqueId val="{00000002-6123-46A6-98A2-FCC6E0A837E7}"/>
             </c:ext>
@@ -4428,11 +4473,11 @@
           <c:showPercent val="0"/>
           <c:showBubbleSize val="0"/>
         </c:dLbls>
-        <c:axId val="706686271"/>
-        <c:axId val="706687519"/>
+        <c:axId val="578349904"/>
+        <c:axId val="578347160"/>
       </c:scatterChart>
       <c:valAx>
-        <c:axId val="706686271"/>
+        <c:axId val="578349904"/>
         <c:scaling>
           <c:orientation val="minMax"/>
           <c:max val="3100"/>
@@ -4491,7 +4536,7 @@
                   <a:cs typeface="+mn-cs"/>
                 </a:defRPr>
               </a:pPr>
-              <a:endParaRPr lang="fr-FR"/>
+              <a:endParaRPr lang="en-US"/>
             </a:p>
           </c:txPr>
         </c:title>
@@ -4529,15 +4574,15 @@
                 <a:cs typeface="+mn-cs"/>
               </a:defRPr>
             </a:pPr>
-            <a:endParaRPr lang="fr-FR"/>
+            <a:endParaRPr lang="en-US"/>
           </a:p>
         </c:txPr>
-        <c:crossAx val="706687519"/>
+        <c:crossAx val="578347160"/>
         <c:crosses val="autoZero"/>
         <c:crossBetween val="midCat"/>
       </c:valAx>
       <c:valAx>
-        <c:axId val="706687519"/>
+        <c:axId val="578347160"/>
         <c:scaling>
           <c:orientation val="minMax"/>
         </c:scaling>
@@ -4608,7 +4653,7 @@
                   <a:cs typeface="+mn-cs"/>
                 </a:defRPr>
               </a:pPr>
-              <a:endParaRPr lang="fr-FR"/>
+              <a:endParaRPr lang="en-US"/>
             </a:p>
           </c:txPr>
         </c:title>
@@ -4646,10 +4691,10 @@
                 <a:cs typeface="+mn-cs"/>
               </a:defRPr>
             </a:pPr>
-            <a:endParaRPr lang="fr-FR"/>
+            <a:endParaRPr lang="en-US"/>
           </a:p>
         </c:txPr>
-        <c:crossAx val="706686271"/>
+        <c:crossAx val="578349904"/>
         <c:crosses val="autoZero"/>
         <c:crossBetween val="midCat"/>
       </c:valAx>
@@ -4698,7 +4743,7 @@
               <a:cs typeface="+mn-cs"/>
             </a:defRPr>
           </a:pPr>
-          <a:endParaRPr lang="fr-FR"/>
+          <a:endParaRPr lang="en-US"/>
         </a:p>
       </c:txPr>
     </c:legend>
@@ -4728,7 +4773,7 @@
       <a:pPr>
         <a:defRPr/>
       </a:pPr>
-      <a:endParaRPr lang="fr-FR"/>
+      <a:endParaRPr lang="en-US"/>
     </a:p>
   </c:txPr>
   <c:externalData r:id="rId3">

</xml_diff>